<commit_message>
added few more sections(test methodology)
</commit_message>
<xml_diff>
--- a/MTS_planning.docx
+++ b/MTS_planning.docx
@@ -5886,25 +5886,7 @@
           <w:sz w:val="22"/>
           <w:szCs w:val="22"/>
         </w:rPr>
-        <w:t xml:space="preserve">This test approach document describes the appropriate strategies, process, workflows and methodologies used to plan, organize, execute and manage testing of software projects within </w:t>
-      </w:r>
-      <w:proofErr w:type="spellStart"/>
-      <w:r>
-        <w:rPr>
-          <w:rFonts w:ascii="Arial" w:hAnsi="Arial" w:cs="Arial"/>
-          <w:sz w:val="22"/>
-          <w:szCs w:val="22"/>
-        </w:rPr>
-        <w:t>caBIG</w:t>
-      </w:r>
-      <w:proofErr w:type="spellEnd"/>
-      <w:r>
-        <w:rPr>
-          <w:rFonts w:ascii="Arial" w:hAnsi="Arial" w:cs="Arial"/>
-          <w:sz w:val="22"/>
-          <w:szCs w:val="22"/>
-        </w:rPr>
-        <w:t xml:space="preserve">.  </w:t>
+        <w:t xml:space="preserve">This test approach document describes the appropriate strategies, process, workflows and methodologies used to plan, organize, execute and manage testing of software project </w:t>
       </w:r>
     </w:p>
     <w:p>
@@ -5953,7 +5935,7 @@
           <w:sz w:val="22"/>
           <w:szCs w:val="22"/>
         </w:rPr>
-        <w:t xml:space="preserve">Scope is a mechanism in </w:t>
+        <w:t xml:space="preserve">The </w:t>
       </w:r>
       <w:proofErr w:type="spellStart"/>
       <w:r>
@@ -5962,7 +5944,7 @@
           <w:sz w:val="22"/>
           <w:szCs w:val="22"/>
         </w:rPr>
-        <w:t>OAuth</w:t>
+        <w:t>OAuth_Software</w:t>
       </w:r>
       <w:proofErr w:type="spellEnd"/>
       <w:r>
@@ -5971,33 +5953,59 @@
           <w:sz w:val="22"/>
           <w:szCs w:val="22"/>
         </w:rPr>
-        <w:t xml:space="preserve"> 2.0 to limit an application's access to a user's account. An application can request one or more scopes, this information is then presented to the user in the consent screen, and the access token issued to the application will be limited to the scopes granted.</w:t>
-      </w:r>
-    </w:p>
-    <w:p>
-      <w:pPr>
-        <w:rPr>
-          <w:rFonts w:ascii="Arial" w:hAnsi="Arial" w:cs="Arial"/>
-          <w:sz w:val="22"/>
-          <w:szCs w:val="22"/>
-        </w:rPr>
-      </w:pPr>
-    </w:p>
-    <w:p>
-      <w:pPr>
-        <w:rPr>
-          <w:rFonts w:ascii="Arial" w:hAnsi="Arial" w:cs="Arial"/>
-          <w:sz w:val="22"/>
-          <w:szCs w:val="22"/>
-        </w:rPr>
-      </w:pPr>
-      <w:r>
-        <w:rPr>
-          <w:rFonts w:ascii="Arial" w:hAnsi="Arial" w:cs="Arial"/>
-          <w:sz w:val="22"/>
-          <w:szCs w:val="22"/>
-        </w:rPr>
-        <w:t xml:space="preserve">The </w:t>
+        <w:t xml:space="preserve"> Test Plan defines the unit, integration, system, regression, and Client Acceptance testing approach.  The test scope includes the following:</w:t>
+      </w:r>
+    </w:p>
+    <w:p>
+      <w:pPr>
+        <w:pStyle w:val="ListParagraph"/>
+        <w:numPr>
+          <w:ilvl w:val="0"/>
+          <w:numId w:val="12"/>
+        </w:numPr>
+        <w:rPr>
+          <w:rFonts w:ascii="Arial" w:hAnsi="Arial" w:cs="Arial"/>
+          <w:sz w:val="22"/>
+          <w:szCs w:val="22"/>
+        </w:rPr>
+      </w:pPr>
+      <w:r>
+        <w:rPr>
+          <w:rFonts w:ascii="Arial" w:hAnsi="Arial" w:cs="Arial"/>
+          <w:sz w:val="22"/>
+          <w:szCs w:val="22"/>
+        </w:rPr>
+        <w:t>Testing of all functional, application performance, security and use cases requirements listed in the Use Case document.</w:t>
+      </w:r>
+    </w:p>
+    <w:p>
+      <w:pPr>
+        <w:pStyle w:val="ListParagraph"/>
+        <w:numPr>
+          <w:ilvl w:val="0"/>
+          <w:numId w:val="12"/>
+        </w:numPr>
+        <w:rPr>
+          <w:rFonts w:ascii="Arial" w:hAnsi="Arial" w:cs="Arial"/>
+          <w:sz w:val="22"/>
+          <w:szCs w:val="22"/>
+        </w:rPr>
+      </w:pPr>
+      <w:r>
+        <w:rPr>
+          <w:rFonts w:ascii="Arial" w:hAnsi="Arial" w:cs="Arial"/>
+          <w:sz w:val="22"/>
+          <w:szCs w:val="22"/>
+        </w:rPr>
+        <w:t>Quality requirements and fit metrics</w:t>
+      </w:r>
+      <w:r>
+        <w:rPr>
+          <w:rFonts w:ascii="Arial" w:hAnsi="Arial" w:cs="Arial"/>
+          <w:sz w:val="22"/>
+          <w:szCs w:val="22"/>
+        </w:rPr>
+        <w:t xml:space="preserve"> </w:t>
       </w:r>
       <w:proofErr w:type="spellStart"/>
       <w:r>
@@ -6006,7 +6014,7 @@
           <w:sz w:val="22"/>
           <w:szCs w:val="22"/>
         </w:rPr>
-        <w:t>OAuth</w:t>
+        <w:t>OAuth_Software</w:t>
       </w:r>
       <w:proofErr w:type="spellEnd"/>
       <w:r>
@@ -6015,26 +6023,30 @@
           <w:sz w:val="22"/>
           <w:szCs w:val="22"/>
         </w:rPr>
-        <w:t xml:space="preserve"> spec allows the authorization server or user to modify the scopes granted to the application compared to what is requested, although there are not many examples of services doing this in practice.</w:t>
-      </w:r>
-    </w:p>
-    <w:p>
-      <w:pPr>
-        <w:rPr>
-          <w:rFonts w:ascii="Arial" w:hAnsi="Arial" w:cs="Arial"/>
-          <w:sz w:val="22"/>
-          <w:szCs w:val="22"/>
-        </w:rPr>
-      </w:pPr>
-    </w:p>
-    <w:p>
-      <w:pPr>
-        <w:rPr>
-          <w:rFonts w:ascii="Arial" w:hAnsi="Arial" w:cs="Arial"/>
-          <w:sz w:val="22"/>
-          <w:szCs w:val="22"/>
-        </w:rPr>
-      </w:pPr>
+        <w:t>.</w:t>
+      </w:r>
+    </w:p>
+    <w:p>
+      <w:pPr>
+        <w:pStyle w:val="ListParagraph"/>
+        <w:numPr>
+          <w:ilvl w:val="0"/>
+          <w:numId w:val="12"/>
+        </w:numPr>
+        <w:rPr>
+          <w:rFonts w:ascii="Arial" w:hAnsi="Arial" w:cs="Arial"/>
+          <w:sz w:val="22"/>
+          <w:szCs w:val="22"/>
+        </w:rPr>
+      </w:pPr>
+      <w:r>
+        <w:rPr>
+          <w:rFonts w:ascii="Arial" w:hAnsi="Arial" w:cs="Arial"/>
+          <w:sz w:val="22"/>
+          <w:szCs w:val="22"/>
+        </w:rPr>
+        <w:t xml:space="preserve">End-to-end testing and testing of interfaces of all systems that interact with the </w:t>
+      </w:r>
       <w:proofErr w:type="spellStart"/>
       <w:r>
         <w:rPr>
@@ -6042,7 +6054,7 @@
           <w:sz w:val="22"/>
           <w:szCs w:val="22"/>
         </w:rPr>
-        <w:t>OAuth</w:t>
+        <w:t>OAuth_Software</w:t>
       </w:r>
       <w:proofErr w:type="spellEnd"/>
       <w:r>
@@ -6051,7 +6063,7 @@
           <w:sz w:val="22"/>
           <w:szCs w:val="22"/>
         </w:rPr>
-        <w:t xml:space="preserve"> does not define any particular values for scopes, since it is highly dependent on the service's internal architecture and needs.</w:t>
+        <w:t>.</w:t>
       </w:r>
     </w:p>
     <w:p>
@@ -6103,20 +6115,18 @@
       <w:r>
         <w:rPr>
           <w:rFonts w:ascii="Arial" w:hAnsi="Arial" w:cs="Arial"/>
-          <w:b/>
-          <w:i/>
-          <w:sz w:val="22"/>
-          <w:szCs w:val="22"/>
-        </w:rPr>
-        <w:t>assure that the system meets the full requirements, including quality requirements (AKA: Non-functional requirements) and fit metrics for each quality requirement and satisfies the use case scenarios and maintain the quality of the product.</w:t>
-      </w:r>
-      <w:r>
-        <w:rPr>
-          <w:rFonts w:ascii="Arial" w:hAnsi="Arial" w:cs="Arial"/>
-          <w:sz w:val="22"/>
-          <w:szCs w:val="22"/>
-        </w:rPr>
-        <w:t xml:space="preserve">  At the end of the project development cycle, the user should find that the project has met or exceeded all of their expectations as detailed in the requirements.  </w:t>
+          <w:sz w:val="22"/>
+          <w:szCs w:val="22"/>
+        </w:rPr>
+        <w:t xml:space="preserve">assure that the system meets the full requirements and fit metrics for each quality requirement and satisfies the use case scenarios and maintain the quality of the product.  </w:t>
+      </w:r>
+      <w:r>
+        <w:rPr>
+          <w:rFonts w:ascii="Arial" w:hAnsi="Arial" w:cs="Arial"/>
+          <w:sz w:val="22"/>
+          <w:szCs w:val="22"/>
+        </w:rPr>
+        <w:t xml:space="preserve">At the end of the project development cycle, the user should find that the project has met or exceeded all of their expectations as detailed in the requirements.  </w:t>
       </w:r>
     </w:p>
     <w:p>
@@ -6183,7 +6193,23 @@
           <w:sz w:val="22"/>
           <w:szCs w:val="22"/>
         </w:rPr>
-        <w:t>Roles and responsibilities may differ based on the actual SOW. Below listed functions are for testing phase.</w:t>
+        <w:t xml:space="preserve">Roles and responsibilities may differ based on </w:t>
+      </w:r>
+      <w:r>
+        <w:rPr>
+          <w:rFonts w:ascii="Arial" w:hAnsi="Arial" w:cs="Arial"/>
+          <w:sz w:val="22"/>
+          <w:szCs w:val="22"/>
+        </w:rPr>
+        <w:t>circumstances</w:t>
+      </w:r>
+      <w:r>
+        <w:rPr>
+          <w:rFonts w:ascii="Arial" w:hAnsi="Arial" w:cs="Arial"/>
+          <w:sz w:val="22"/>
+          <w:szCs w:val="22"/>
+        </w:rPr>
+        <w:t>. Below listed functions are for testing phase.</w:t>
       </w:r>
     </w:p>
     <w:p>
@@ -6313,7 +6339,6 @@
       <w:bookmarkStart w:id="12" w:name="_Toc173041521"/>
       <w:bookmarkStart w:id="13" w:name="_Toc118515463"/>
       <w:r>
-        <w:lastRenderedPageBreak/>
         <w:t>Testing Process Management Team</w:t>
       </w:r>
       <w:bookmarkEnd w:id="12"/>
@@ -6373,6 +6398,7 @@
           <w:sz w:val="22"/>
           <w:szCs w:val="22"/>
         </w:rPr>
+        <w:lastRenderedPageBreak/>
         <w:t>Conduct Full User Acceptance, regression, and end-to-end testing; this includes identifying testing scenarios, building the test scripts, executing scripts and reporting test results</w:t>
       </w:r>
     </w:p>
@@ -6672,25 +6698,23 @@
           <w:sz w:val="22"/>
           <w:szCs w:val="22"/>
         </w:rPr>
-        <w:t>Below are some minimum assumptions (in black) followed by example constraints (red)</w:t>
-      </w:r>
-      <w:proofErr w:type="gramStart"/>
-      <w:r>
-        <w:rPr>
-          <w:rFonts w:ascii="Arial" w:hAnsi="Arial" w:cs="Arial"/>
-          <w:sz w:val="22"/>
-          <w:szCs w:val="22"/>
-        </w:rPr>
-        <w:t>.</w:t>
-      </w:r>
-      <w:proofErr w:type="gramEnd"/>
-      <w:r>
-        <w:rPr>
-          <w:rFonts w:ascii="Arial" w:hAnsi="Arial" w:cs="Arial"/>
-          <w:sz w:val="22"/>
-          <w:szCs w:val="22"/>
-        </w:rPr>
-        <w:t xml:space="preserve">  Any example may be used if deemed appropriate for the particular project.  New constraints may also be added that are reasoned to be suitable to the project.</w:t>
+        <w:t>Belo</w:t>
+      </w:r>
+      <w:r>
+        <w:rPr>
+          <w:rFonts w:ascii="Arial" w:hAnsi="Arial" w:cs="Arial"/>
+          <w:sz w:val="22"/>
+          <w:szCs w:val="22"/>
+        </w:rPr>
+        <w:t xml:space="preserve">w are some minimum assumptions. </w:t>
+      </w:r>
+      <w:r>
+        <w:rPr>
+          <w:rFonts w:ascii="Arial" w:hAnsi="Arial" w:cs="Arial"/>
+          <w:sz w:val="22"/>
+          <w:szCs w:val="22"/>
+        </w:rPr>
+        <w:t>New constraints may also be added that are reasoned to be suitable to the project.</w:t>
       </w:r>
     </w:p>
     <w:p>
@@ -6778,13 +6802,7 @@
         </w:rPr>
       </w:pPr>
       <w:r>
-        <w:lastRenderedPageBreak/>
-        <w:t>The Developer cannot execute the User Acceptance and End to End test scripts. After debugging, the developer can conduct their internal test, but no results from that test can be recorded / repor</w:t>
-      </w:r>
-      <w:bookmarkStart w:id="19" w:name="_GoBack"/>
-      <w:bookmarkEnd w:id="19"/>
-      <w:r>
-        <w:t>ted.</w:t>
+        <w:t>The Developer cannot execute the User Acceptance and End to End test scripts. After debugging, the developer can conduct their internal test, but no results from that test can be recorded / reported.</w:t>
       </w:r>
       <w:r>
         <w:rPr>
@@ -6802,11 +6820,12 @@
           <w:numId w:val="2"/>
         </w:numPr>
       </w:pPr>
-      <w:bookmarkStart w:id="20" w:name="_Toc173041524"/>
-      <w:r>
+      <w:bookmarkStart w:id="19" w:name="_Toc173041524"/>
+      <w:r>
+        <w:lastRenderedPageBreak/>
         <w:t>Definitions</w:t>
       </w:r>
-      <w:bookmarkEnd w:id="20"/>
+      <w:bookmarkEnd w:id="19"/>
     </w:p>
     <w:p>
       <w:pPr>
@@ -6945,11 +6964,11 @@
           <w:numId w:val="2"/>
         </w:numPr>
       </w:pPr>
-      <w:bookmarkStart w:id="21" w:name="_Toc173041525"/>
+      <w:bookmarkStart w:id="20" w:name="_Toc173041525"/>
       <w:r>
         <w:t>Test Methodology</w:t>
       </w:r>
-      <w:bookmarkEnd w:id="21"/>
+      <w:bookmarkEnd w:id="20"/>
     </w:p>
     <w:p>
       <w:pPr>
@@ -6959,11 +6978,11 @@
           <w:numId w:val="2"/>
         </w:numPr>
       </w:pPr>
-      <w:bookmarkStart w:id="22" w:name="_Toc173041526"/>
+      <w:bookmarkStart w:id="21" w:name="_Toc173041526"/>
       <w:r>
         <w:t>Purpose</w:t>
       </w:r>
-      <w:bookmarkEnd w:id="22"/>
+      <w:bookmarkEnd w:id="21"/>
     </w:p>
     <w:p>
       <w:pPr>
@@ -6973,11 +6992,11 @@
           <w:numId w:val="2"/>
         </w:numPr>
       </w:pPr>
-      <w:bookmarkStart w:id="23" w:name="_Toc173041527"/>
+      <w:bookmarkStart w:id="22" w:name="_Toc173041527"/>
       <w:r>
         <w:t>Overview</w:t>
       </w:r>
-      <w:bookmarkEnd w:id="23"/>
+      <w:bookmarkEnd w:id="22"/>
     </w:p>
     <w:p>
       <w:pPr>
@@ -7156,27 +7175,44 @@
           <w:numId w:val="2"/>
         </w:numPr>
       </w:pPr>
-      <w:bookmarkStart w:id="24" w:name="_Toc173041528"/>
+      <w:bookmarkStart w:id="23" w:name="_Toc173041528"/>
       <w:r>
         <w:t>Usability Testing</w:t>
       </w:r>
-      <w:bookmarkEnd w:id="24"/>
-    </w:p>
-    <w:p>
-      <w:pPr>
-        <w:rPr>
-          <w:rFonts w:ascii="Arial" w:hAnsi="Arial" w:cs="Arial"/>
-          <w:sz w:val="22"/>
-          <w:szCs w:val="22"/>
-        </w:rPr>
-      </w:pPr>
-      <w:r>
-        <w:rPr>
-          <w:rFonts w:ascii="Arial" w:hAnsi="Arial" w:cs="Arial"/>
-          <w:sz w:val="22"/>
-          <w:szCs w:val="22"/>
-        </w:rPr>
-        <w:t xml:space="preserve">The purpose of usability testing is to ensure that the new components and features will function in a manner that is acceptable to the customer.  </w:t>
+      <w:bookmarkEnd w:id="23"/>
+    </w:p>
+    <w:p>
+      <w:pPr>
+        <w:rPr>
+          <w:rFonts w:ascii="Arial" w:hAnsi="Arial" w:cs="Arial"/>
+          <w:sz w:val="22"/>
+          <w:szCs w:val="22"/>
+        </w:rPr>
+      </w:pPr>
+      <w:r>
+        <w:rPr>
+          <w:rFonts w:ascii="Arial" w:hAnsi="Arial" w:cs="Arial"/>
+          <w:sz w:val="22"/>
+          <w:szCs w:val="22"/>
+        </w:rPr>
+        <w:t>The purpose of usability testing is to ensure that the new components and features will function in a manner that is acceptable to the customer.</w:t>
+      </w:r>
+    </w:p>
+    <w:p>
+      <w:pPr>
+        <w:rPr>
+          <w:rFonts w:ascii="Arial" w:hAnsi="Arial" w:cs="Arial"/>
+          <w:sz w:val="22"/>
+          <w:szCs w:val="22"/>
+        </w:rPr>
+      </w:pPr>
+      <w:r>
+        <w:rPr>
+          <w:rFonts w:ascii="Arial" w:hAnsi="Arial" w:cs="Arial"/>
+          <w:sz w:val="22"/>
+          <w:szCs w:val="22"/>
+        </w:rPr>
+        <w:t xml:space="preserve">  </w:t>
       </w:r>
     </w:p>
     <w:p>
@@ -7198,11 +7234,19 @@
       <w:r>
         <w:rPr>
           <w:rFonts w:ascii="Arial" w:hAnsi="Arial" w:cs="Arial"/>
+          <w:sz w:val="22"/>
+          <w:szCs w:val="22"/>
+        </w:rPr>
+        <w:t>as close to end-users as possible)</w:t>
+      </w:r>
+      <w:r>
+        <w:rPr>
+          <w:rFonts w:ascii="Arial" w:hAnsi="Arial" w:cs="Arial"/>
           <w:b/>
           <w:sz w:val="22"/>
           <w:szCs w:val="22"/>
         </w:rPr>
-        <w:t>as close to end-users as possible).</w:t>
+        <w:t>.</w:t>
       </w:r>
       <w:r>
         <w:rPr>
@@ -7221,12 +7265,12 @@
           <w:numId w:val="2"/>
         </w:numPr>
       </w:pPr>
-      <w:bookmarkStart w:id="25" w:name="_Toc173041529"/>
+      <w:bookmarkStart w:id="24" w:name="_Toc173041529"/>
       <w:r>
         <w:lastRenderedPageBreak/>
         <w:t>Unit Testing (Multiple)</w:t>
       </w:r>
-      <w:bookmarkEnd w:id="25"/>
+      <w:bookmarkEnd w:id="24"/>
     </w:p>
     <w:p>
       <w:pPr>
@@ -7400,11 +7444,11 @@
           <w:numId w:val="2"/>
         </w:numPr>
       </w:pPr>
-      <w:bookmarkStart w:id="26" w:name="_Toc173041530"/>
+      <w:bookmarkStart w:id="25" w:name="_Toc173041530"/>
       <w:r>
         <w:t>Iteration/Regression Testing</w:t>
       </w:r>
-      <w:bookmarkEnd w:id="26"/>
+      <w:bookmarkEnd w:id="25"/>
     </w:p>
     <w:p>
       <w:pPr>
@@ -7456,7 +7500,15 @@
           <w:sz w:val="22"/>
           <w:szCs w:val="22"/>
         </w:rPr>
-        <w:t>, a debriefing should be held.  Specifically, the report must show that to the best degree achievable during the iteration testing phase, all identified severity 1 and severity 2 bugs have been communicated and addressed.  At a minimum, all priority 1 and priority 2 bugs should be resolved prior to entering the beta phase.</w:t>
+        <w:t xml:space="preserve">, a debriefing should be held. </w:t>
+      </w:r>
+      <w:r>
+        <w:rPr>
+          <w:rFonts w:ascii="Arial" w:hAnsi="Arial" w:cs="Arial"/>
+          <w:sz w:val="22"/>
+          <w:szCs w:val="22"/>
+        </w:rPr>
+        <w:t>Specifically, the report must show that to the best degree achievable during the iteration testing phase, all identified severity 1 and severity 2 bugs have been communicated and addressed.  At a minimum, all priority 1 and priority 2 bugs should be resolved prior to entering the beta phase.</w:t>
       </w:r>
     </w:p>
     <w:p>
@@ -7514,34 +7566,31 @@
           <w:szCs w:val="22"/>
         </w:rPr>
       </w:pPr>
-      <w:r>
-        <w:rPr>
-          <w:rFonts w:ascii="Arial" w:hAnsi="Arial" w:cs="Arial"/>
-          <w:sz w:val="22"/>
-          <w:szCs w:val="22"/>
-        </w:rPr>
-        <w:t>Application SETUP.EXE</w:t>
-      </w:r>
-    </w:p>
-    <w:p>
-      <w:pPr>
-        <w:numPr>
-          <w:ilvl w:val="0"/>
-          <w:numId w:val="8"/>
-        </w:numPr>
-        <w:rPr>
-          <w:rFonts w:ascii="Arial" w:hAnsi="Arial" w:cs="Arial"/>
-          <w:sz w:val="22"/>
-          <w:szCs w:val="22"/>
-        </w:rPr>
-      </w:pPr>
-      <w:r>
-        <w:rPr>
-          <w:rFonts w:ascii="Arial" w:hAnsi="Arial" w:cs="Arial"/>
-          <w:sz w:val="22"/>
-          <w:szCs w:val="22"/>
-        </w:rPr>
-        <w:t>Installation instructions</w:t>
+      <w:proofErr w:type="spellStart"/>
+      <w:r>
+        <w:rPr>
+          <w:rFonts w:ascii="Arial" w:hAnsi="Arial" w:cs="Arial"/>
+          <w:sz w:val="22"/>
+          <w:szCs w:val="22"/>
+        </w:rPr>
+        <w:t>OAuth</w:t>
+      </w:r>
+      <w:proofErr w:type="spellEnd"/>
+      <w:r>
+        <w:rPr>
+          <w:rFonts w:ascii="Arial" w:hAnsi="Arial" w:cs="Arial"/>
+          <w:sz w:val="22"/>
+          <w:szCs w:val="22"/>
+        </w:rPr>
+        <w:t xml:space="preserve"> 2.0 protocol </w:t>
+      </w:r>
+      <w:r>
+        <w:rPr>
+          <w:rFonts w:ascii="Arial" w:hAnsi="Arial" w:cs="Arial"/>
+          <w:sz w:val="22"/>
+          <w:szCs w:val="22"/>
+        </w:rPr>
+        <w:t>implemented accordingly.</w:t>
       </w:r>
     </w:p>
     <w:p>
@@ -7573,11 +7622,11 @@
           <w:numId w:val="2"/>
         </w:numPr>
       </w:pPr>
-      <w:bookmarkStart w:id="27" w:name="_Toc173041531"/>
+      <w:bookmarkStart w:id="26" w:name="_Toc173041531"/>
       <w:r>
         <w:t>Final release Testing</w:t>
       </w:r>
-      <w:bookmarkEnd w:id="27"/>
+      <w:bookmarkEnd w:id="26"/>
     </w:p>
     <w:p>
       <w:pPr>
@@ -7645,25 +7694,7 @@
           <w:sz w:val="22"/>
           <w:szCs w:val="22"/>
         </w:rPr>
-        <w:t xml:space="preserve">The milestone target of this phase is to establish that the application under test has reached a level of stability, appropriate for its usage (number users, etc.), that it can be released to the end users and </w:t>
-      </w:r>
-      <w:proofErr w:type="spellStart"/>
-      <w:r>
-        <w:rPr>
-          <w:rFonts w:ascii="Arial" w:hAnsi="Arial" w:cs="Arial"/>
-          <w:sz w:val="22"/>
-          <w:szCs w:val="22"/>
-        </w:rPr>
-        <w:t>caBIG</w:t>
-      </w:r>
-      <w:proofErr w:type="spellEnd"/>
-      <w:r>
-        <w:rPr>
-          <w:rFonts w:ascii="Arial" w:hAnsi="Arial" w:cs="Arial"/>
-          <w:sz w:val="22"/>
-          <w:szCs w:val="22"/>
-        </w:rPr>
-        <w:t xml:space="preserve"> community.</w:t>
+        <w:t>The milestone target of this phase is to establish that the application under test has reached a level of stability, appropriate for its usage (number users, etc.), that it can be released to the end users.</w:t>
       </w:r>
     </w:p>
     <w:p>
@@ -7674,12 +7705,12 @@
           <w:numId w:val="2"/>
         </w:numPr>
       </w:pPr>
-      <w:bookmarkStart w:id="28" w:name="_Toc173041532"/>
+      <w:bookmarkStart w:id="27" w:name="_Toc173041532"/>
       <w:r>
         <w:lastRenderedPageBreak/>
         <w:t>Testing completeness Criteria</w:t>
       </w:r>
-      <w:bookmarkEnd w:id="28"/>
+      <w:bookmarkEnd w:id="27"/>
     </w:p>
     <w:p>
       <w:pPr>
@@ -7721,25 +7752,55 @@
           <w:sz w:val="22"/>
           <w:szCs w:val="22"/>
         </w:rPr>
-        <w:t xml:space="preserve">The milestone target is to place the release/app (build) into production after it has been shown that the app has reached a level of stability that meets or exceeds the client expectations as defined in the Requirements, Functional Spec., and </w:t>
-      </w:r>
-      <w:proofErr w:type="spellStart"/>
-      <w:r>
-        <w:rPr>
-          <w:rFonts w:ascii="Arial" w:hAnsi="Arial" w:cs="Arial"/>
-          <w:sz w:val="22"/>
-          <w:szCs w:val="22"/>
-        </w:rPr>
-        <w:t>caBIG</w:t>
-      </w:r>
-      <w:proofErr w:type="spellEnd"/>
-      <w:r>
-        <w:rPr>
-          <w:rFonts w:ascii="Arial" w:hAnsi="Arial" w:cs="Arial"/>
-          <w:sz w:val="22"/>
-          <w:szCs w:val="22"/>
-        </w:rPr>
-        <w:t xml:space="preserve"> Production Standards.</w:t>
+        <w:t xml:space="preserve">The milestone target is to place the </w:t>
+      </w:r>
+      <w:r>
+        <w:rPr>
+          <w:rFonts w:ascii="Arial" w:hAnsi="Arial" w:cs="Arial"/>
+          <w:sz w:val="22"/>
+          <w:szCs w:val="22"/>
+        </w:rPr>
+        <w:t>system</w:t>
+      </w:r>
+      <w:r>
+        <w:rPr>
+          <w:rFonts w:ascii="Arial" w:hAnsi="Arial" w:cs="Arial"/>
+          <w:sz w:val="22"/>
+          <w:szCs w:val="22"/>
+        </w:rPr>
+        <w:t xml:space="preserve"> (build) into production after it has been shown that the </w:t>
+      </w:r>
+      <w:r>
+        <w:rPr>
+          <w:rFonts w:ascii="Arial" w:hAnsi="Arial" w:cs="Arial"/>
+          <w:sz w:val="22"/>
+          <w:szCs w:val="22"/>
+        </w:rPr>
+        <w:t xml:space="preserve">system </w:t>
+      </w:r>
+      <w:r>
+        <w:rPr>
+          <w:rFonts w:ascii="Arial" w:hAnsi="Arial" w:cs="Arial"/>
+          <w:sz w:val="22"/>
+          <w:szCs w:val="22"/>
+        </w:rPr>
+        <w:t>has reached a level of stability that meets or exceeds the client expectations as defined in the Requi</w:t>
+      </w:r>
+      <w:r>
+        <w:rPr>
+          <w:rFonts w:ascii="Arial" w:hAnsi="Arial" w:cs="Arial"/>
+          <w:sz w:val="22"/>
+          <w:szCs w:val="22"/>
+        </w:rPr>
+        <w:t>rements, Functional Spec., and p</w:t>
+      </w:r>
+      <w:r>
+        <w:rPr>
+          <w:rFonts w:ascii="Arial" w:hAnsi="Arial" w:cs="Arial"/>
+          <w:sz w:val="22"/>
+          <w:szCs w:val="22"/>
+        </w:rPr>
+        <w:t>roduction Standards.</w:t>
       </w:r>
     </w:p>
     <w:p>
@@ -7759,11 +7820,11 @@
           <w:numId w:val="2"/>
         </w:numPr>
       </w:pPr>
-      <w:bookmarkStart w:id="29" w:name="_Toc173041533"/>
+      <w:bookmarkStart w:id="28" w:name="_Toc173041533"/>
       <w:r>
         <w:t>Test Levels</w:t>
       </w:r>
-      <w:bookmarkEnd w:id="29"/>
+      <w:bookmarkEnd w:id="28"/>
     </w:p>
     <w:p>
       <w:pPr>
@@ -7790,11 +7851,11 @@
           <w:numId w:val="2"/>
         </w:numPr>
       </w:pPr>
-      <w:bookmarkStart w:id="30" w:name="_Toc173041534"/>
+      <w:bookmarkStart w:id="29" w:name="_Toc173041534"/>
       <w:r>
         <w:t>Build Tests</w:t>
       </w:r>
-      <w:bookmarkEnd w:id="30"/>
+      <w:bookmarkEnd w:id="29"/>
     </w:p>
     <w:p>
       <w:pPr>
@@ -7804,27 +7865,43 @@
           <w:numId w:val="2"/>
         </w:numPr>
       </w:pPr>
-      <w:bookmarkStart w:id="31" w:name="_Toc173041535"/>
+      <w:bookmarkStart w:id="30" w:name="_Toc173041535"/>
       <w:r>
         <w:t>Level 1 - Build Acceptance Tests</w:t>
       </w:r>
-      <w:bookmarkEnd w:id="31"/>
-    </w:p>
-    <w:p>
-      <w:pPr>
-        <w:rPr>
-          <w:rFonts w:ascii="Arial" w:hAnsi="Arial" w:cs="Arial"/>
-          <w:sz w:val="22"/>
-          <w:szCs w:val="22"/>
-        </w:rPr>
-      </w:pPr>
-      <w:r>
-        <w:rPr>
-          <w:rFonts w:ascii="Arial" w:hAnsi="Arial" w:cs="Arial"/>
-          <w:sz w:val="22"/>
-          <w:szCs w:val="22"/>
-        </w:rPr>
-        <w:t>Build Acceptance Tests should take less than 2-3 hours to complete (15 minutes is typical).  These test cases simply ensure that the application can be built and installed successfully.  Other related test cases ensure that adopters received the proper Development Release Document plus other build related information (drop point, etc.).  The objective is to determine if further testing is possible. If any Level 1 test case fails, the build is returned to developers un-tested.</w:t>
+      <w:bookmarkEnd w:id="30"/>
+    </w:p>
+    <w:p>
+      <w:pPr>
+        <w:rPr>
+          <w:rFonts w:ascii="Arial" w:hAnsi="Arial" w:cs="Arial"/>
+          <w:sz w:val="22"/>
+          <w:szCs w:val="22"/>
+        </w:rPr>
+      </w:pPr>
+      <w:r>
+        <w:rPr>
+          <w:rFonts w:ascii="Arial" w:hAnsi="Arial" w:cs="Arial"/>
+          <w:sz w:val="22"/>
+          <w:szCs w:val="22"/>
+        </w:rPr>
+        <w:t xml:space="preserve">Build Acceptance Tests should take less than 2-3 hours to complete (15 minutes is typical).  These test cases simply ensure that the application can be built successfully.  Other related test cases ensure that </w:t>
+      </w:r>
+      <w:r>
+        <w:rPr>
+          <w:rFonts w:ascii="Arial" w:hAnsi="Arial" w:cs="Arial"/>
+          <w:sz w:val="22"/>
+          <w:szCs w:val="22"/>
+        </w:rPr>
+        <w:t>tester</w:t>
+      </w:r>
+      <w:r>
+        <w:rPr>
+          <w:rFonts w:ascii="Arial" w:hAnsi="Arial" w:cs="Arial"/>
+          <w:sz w:val="22"/>
+          <w:szCs w:val="22"/>
+        </w:rPr>
+        <w:t>s received the proper Development Release Document plus other build related information (drop point, etc.).  The objective is to determine if further testing is possible. If any Level 1 test case fails, the build is returned to developers un-tested.</w:t>
       </w:r>
     </w:p>
     <w:p>
@@ -7844,44 +7921,93 @@
           <w:numId w:val="2"/>
         </w:numPr>
       </w:pPr>
-      <w:bookmarkStart w:id="32" w:name="_Toc173041536"/>
+      <w:bookmarkStart w:id="31" w:name="_Toc173041536"/>
       <w:r>
         <w:t>Level 2 - Smoke Tests</w:t>
       </w:r>
-      <w:bookmarkEnd w:id="32"/>
-    </w:p>
-    <w:p>
-      <w:pPr>
-        <w:rPr>
-          <w:rFonts w:ascii="Arial" w:hAnsi="Arial" w:cs="Arial"/>
-          <w:sz w:val="22"/>
-          <w:szCs w:val="22"/>
-        </w:rPr>
-      </w:pPr>
-      <w:r>
-        <w:rPr>
-          <w:rFonts w:ascii="Arial" w:hAnsi="Arial" w:cs="Arial"/>
-          <w:sz w:val="22"/>
-          <w:szCs w:val="22"/>
-        </w:rPr>
-        <w:t xml:space="preserve">Smoke Tests should be automated and take less than 2-3 hours (20 minutes is typical).  These tests cases verify the major functionality a high level.  </w:t>
-      </w:r>
-    </w:p>
-    <w:p>
-      <w:pPr>
-        <w:rPr>
-          <w:rFonts w:ascii="Arial" w:hAnsi="Arial" w:cs="Arial"/>
-          <w:sz w:val="22"/>
-          <w:szCs w:val="22"/>
-        </w:rPr>
-      </w:pPr>
-      <w:r>
-        <w:rPr>
-          <w:rFonts w:ascii="Arial" w:hAnsi="Arial" w:cs="Arial"/>
-          <w:sz w:val="22"/>
-          <w:szCs w:val="22"/>
-        </w:rPr>
-        <w:t>The objective is to determine if further testing is possible.  These test cases should emphasize breadth more than depth.  All components should be touched, and every major feature should be tested briefly by the Smoke Test. If any Level 2 test case fails, the build is returned to developers un-tested.</w:t>
+      <w:bookmarkEnd w:id="31"/>
+    </w:p>
+    <w:p>
+      <w:pPr>
+        <w:rPr>
+          <w:rFonts w:ascii="Arial" w:hAnsi="Arial" w:cs="Arial"/>
+          <w:sz w:val="22"/>
+          <w:szCs w:val="22"/>
+        </w:rPr>
+      </w:pPr>
+      <w:r>
+        <w:rPr>
+          <w:rFonts w:ascii="Arial" w:hAnsi="Arial" w:cs="Arial"/>
+          <w:sz w:val="22"/>
+          <w:szCs w:val="22"/>
+        </w:rPr>
+        <w:t>Smoke Tests should be automated and take less than 2-3 hours (20 minutes is typical). These tests cases verify the maj</w:t>
+      </w:r>
+      <w:r>
+        <w:rPr>
+          <w:rFonts w:ascii="Arial" w:hAnsi="Arial" w:cs="Arial"/>
+          <w:sz w:val="22"/>
+          <w:szCs w:val="22"/>
+        </w:rPr>
+        <w:t xml:space="preserve">or functionality a high level. </w:t>
+      </w:r>
+    </w:p>
+    <w:p>
+      <w:pPr>
+        <w:rPr>
+          <w:rFonts w:ascii="Arial" w:hAnsi="Arial" w:cs="Arial"/>
+          <w:sz w:val="22"/>
+          <w:szCs w:val="22"/>
+        </w:rPr>
+      </w:pPr>
+    </w:p>
+    <w:p>
+      <w:pPr>
+        <w:rPr>
+          <w:rFonts w:ascii="Arial" w:hAnsi="Arial" w:cs="Arial"/>
+          <w:sz w:val="22"/>
+          <w:szCs w:val="22"/>
+        </w:rPr>
+      </w:pPr>
+      <w:r>
+        <w:rPr>
+          <w:rFonts w:ascii="Arial" w:hAnsi="Arial" w:cs="Arial"/>
+          <w:sz w:val="22"/>
+          <w:szCs w:val="22"/>
+        </w:rPr>
+        <w:t>The objective is to determine i</w:t>
+      </w:r>
+      <w:r>
+        <w:rPr>
+          <w:rFonts w:ascii="Arial" w:hAnsi="Arial" w:cs="Arial"/>
+          <w:sz w:val="22"/>
+          <w:szCs w:val="22"/>
+        </w:rPr>
+        <w:t xml:space="preserve">f further testing is possible. </w:t>
+      </w:r>
+      <w:r>
+        <w:rPr>
+          <w:rFonts w:ascii="Arial" w:hAnsi="Arial" w:cs="Arial"/>
+          <w:sz w:val="22"/>
+          <w:szCs w:val="22"/>
+        </w:rPr>
+        <w:t>These test cases should emph</w:t>
+      </w:r>
+      <w:r>
+        <w:rPr>
+          <w:rFonts w:ascii="Arial" w:hAnsi="Arial" w:cs="Arial"/>
+          <w:sz w:val="22"/>
+          <w:szCs w:val="22"/>
+        </w:rPr>
+        <w:t xml:space="preserve">asize breadth more than depth. </w:t>
+      </w:r>
+      <w:r>
+        <w:rPr>
+          <w:rFonts w:ascii="Arial" w:hAnsi="Arial" w:cs="Arial"/>
+          <w:sz w:val="22"/>
+          <w:szCs w:val="22"/>
+        </w:rPr>
+        <w:t>All components should be touched, and every major feature should be tested briefly by the Smoke Test. If any Level 2 test case fails, the build is returned to developers un-tested.</w:t>
       </w:r>
     </w:p>
     <w:p>
@@ -7901,11 +8027,11 @@
           <w:numId w:val="2"/>
         </w:numPr>
       </w:pPr>
-      <w:bookmarkStart w:id="33" w:name="_Toc173041537"/>
+      <w:bookmarkStart w:id="32" w:name="_Toc173041537"/>
       <w:r>
         <w:t>Level 2a - Bug Regression Testing</w:t>
       </w:r>
-      <w:bookmarkEnd w:id="33"/>
+      <w:bookmarkEnd w:id="32"/>
     </w:p>
     <w:p>
       <w:pPr>
@@ -7951,11 +8077,11 @@
           <w:numId w:val="2"/>
         </w:numPr>
       </w:pPr>
-      <w:bookmarkStart w:id="34" w:name="_Toc173041538"/>
+      <w:bookmarkStart w:id="33" w:name="_Toc173041538"/>
       <w:r>
         <w:t>Milestone Tests</w:t>
       </w:r>
-      <w:bookmarkEnd w:id="34"/>
+      <w:bookmarkEnd w:id="33"/>
     </w:p>
     <w:p>
       <w:pPr>
@@ -7965,11 +8091,11 @@
           <w:numId w:val="2"/>
         </w:numPr>
       </w:pPr>
-      <w:bookmarkStart w:id="35" w:name="_Toc173041539"/>
+      <w:bookmarkStart w:id="34" w:name="_Toc173041539"/>
       <w:r>
         <w:t>Level 3 - Critical Path Tests</w:t>
       </w:r>
-      <w:bookmarkEnd w:id="35"/>
+      <w:bookmarkEnd w:id="34"/>
     </w:p>
     <w:p>
       <w:pPr>
@@ -8022,11 +8148,11 @@
           <w:numId w:val="2"/>
         </w:numPr>
       </w:pPr>
-      <w:bookmarkStart w:id="36" w:name="_Toc173041540"/>
+      <w:bookmarkStart w:id="35" w:name="_Toc173041540"/>
       <w:r>
         <w:t>Release Tests</w:t>
       </w:r>
-      <w:bookmarkEnd w:id="36"/>
+      <w:bookmarkEnd w:id="35"/>
     </w:p>
     <w:p>
       <w:pPr>
@@ -8036,11 +8162,11 @@
           <w:numId w:val="2"/>
         </w:numPr>
       </w:pPr>
-      <w:bookmarkStart w:id="37" w:name="_Toc173041541"/>
+      <w:bookmarkStart w:id="36" w:name="_Toc173041541"/>
       <w:r>
         <w:t>Level 4 - Standard Tests</w:t>
       </w:r>
-      <w:bookmarkEnd w:id="37"/>
+      <w:bookmarkEnd w:id="36"/>
     </w:p>
     <w:p>
       <w:pPr>
@@ -8091,7 +8217,23 @@
           <w:sz w:val="22"/>
           <w:szCs w:val="22"/>
         </w:rPr>
-        <w:t>Standard test cases usually include Installation, Data, GUI, and other test areas.</w:t>
+        <w:t xml:space="preserve">Standard test cases usually include </w:t>
+      </w:r>
+      <w:r>
+        <w:rPr>
+          <w:rFonts w:ascii="Arial" w:hAnsi="Arial" w:cs="Arial"/>
+          <w:sz w:val="22"/>
+          <w:szCs w:val="22"/>
+        </w:rPr>
+        <w:t xml:space="preserve">Data, </w:t>
+      </w:r>
+      <w:r>
+        <w:rPr>
+          <w:rFonts w:ascii="Arial" w:hAnsi="Arial" w:cs="Arial"/>
+          <w:sz w:val="22"/>
+          <w:szCs w:val="22"/>
+        </w:rPr>
+        <w:t>UI, and other test areas.</w:t>
       </w:r>
     </w:p>
     <w:p>
@@ -8111,11 +8253,11 @@
           <w:numId w:val="2"/>
         </w:numPr>
       </w:pPr>
-      <w:bookmarkStart w:id="38" w:name="_Toc173041542"/>
+      <w:bookmarkStart w:id="37" w:name="_Toc173041542"/>
       <w:r>
         <w:t>Level 5 - Suggested Test</w:t>
       </w:r>
-      <w:bookmarkEnd w:id="38"/>
+      <w:bookmarkEnd w:id="37"/>
     </w:p>
     <w:p>
       <w:pPr>
@@ -8148,7 +8290,15 @@
           <w:sz w:val="22"/>
           <w:szCs w:val="22"/>
         </w:rPr>
-        <w:t>Most Performance and Stress Test Cases are classic examples of Suggested test cases (although some should be considered standard test cases).  Other examples of suggested test cases include WAN, LAN, Network, and Load testing.</w:t>
+        <w:t>Most Performance and Stress Test Cases are classic examples of Suggested test cases (although some should be co</w:t>
+      </w:r>
+      <w:r>
+        <w:rPr>
+          <w:rFonts w:ascii="Arial" w:hAnsi="Arial" w:cs="Arial"/>
+          <w:sz w:val="22"/>
+          <w:szCs w:val="22"/>
+        </w:rPr>
+        <w:t>nsidered standard test cases).</w:t>
       </w:r>
     </w:p>
     <w:p>
@@ -8168,118 +8318,159 @@
           <w:numId w:val="2"/>
         </w:numPr>
       </w:pPr>
-      <w:bookmarkStart w:id="39" w:name="_Toc173041543"/>
+      <w:bookmarkStart w:id="38" w:name="_Toc173041543"/>
       <w:r>
         <w:t>Bug Regression</w:t>
       </w:r>
+      <w:bookmarkEnd w:id="38"/>
+    </w:p>
+    <w:p>
+      <w:pPr>
+        <w:rPr>
+          <w:rFonts w:ascii="Arial" w:hAnsi="Arial" w:cs="Arial"/>
+          <w:sz w:val="22"/>
+          <w:szCs w:val="22"/>
+        </w:rPr>
+      </w:pPr>
+      <w:r>
+        <w:rPr>
+          <w:rFonts w:ascii="Arial" w:hAnsi="Arial" w:cs="Arial"/>
+          <w:sz w:val="22"/>
+          <w:szCs w:val="22"/>
+        </w:rPr>
+        <w:t>Bug Regression will be a central tenant throughout all testing phases.</w:t>
+      </w:r>
+    </w:p>
+    <w:p>
+      <w:pPr>
+        <w:rPr>
+          <w:rFonts w:ascii="Arial" w:hAnsi="Arial" w:cs="Arial"/>
+          <w:sz w:val="22"/>
+          <w:szCs w:val="22"/>
+        </w:rPr>
+      </w:pPr>
+      <w:r>
+        <w:rPr>
+          <w:rFonts w:ascii="Arial" w:hAnsi="Arial" w:cs="Arial"/>
+          <w:sz w:val="22"/>
+          <w:szCs w:val="22"/>
+        </w:rPr>
+        <w:t xml:space="preserve">  </w:t>
+      </w:r>
+    </w:p>
+    <w:p>
+      <w:pPr>
+        <w:rPr>
+          <w:rFonts w:ascii="Arial" w:hAnsi="Arial" w:cs="Arial"/>
+          <w:sz w:val="22"/>
+          <w:szCs w:val="22"/>
+        </w:rPr>
+      </w:pPr>
+      <w:r>
+        <w:rPr>
+          <w:rFonts w:ascii="Arial" w:hAnsi="Arial" w:cs="Arial"/>
+          <w:sz w:val="22"/>
+          <w:szCs w:val="22"/>
+        </w:rPr>
+        <w:t xml:space="preserve">All bugs that are resolved as “Fixed, Needs Re-Testing” will be regressed when </w:t>
+      </w:r>
+      <w:proofErr w:type="gramStart"/>
+      <w:r>
+        <w:rPr>
+          <w:rFonts w:ascii="Arial" w:hAnsi="Arial" w:cs="Arial"/>
+          <w:sz w:val="22"/>
+          <w:szCs w:val="22"/>
+        </w:rPr>
+        <w:t>Testing</w:t>
+      </w:r>
+      <w:proofErr w:type="gramEnd"/>
+      <w:r>
+        <w:rPr>
+          <w:rFonts w:ascii="Arial" w:hAnsi="Arial" w:cs="Arial"/>
+          <w:sz w:val="22"/>
+          <w:szCs w:val="22"/>
+        </w:rPr>
+        <w:t xml:space="preserve"> team is notified of the new drop containing the fixes.  When a bug passes regression it will be considered “Closed, Fixed”.  If a bug fails regression, adopters testing team will notify development team by entering notes into </w:t>
+      </w:r>
+      <w:r>
+        <w:rPr>
+          <w:rFonts w:ascii="Arial" w:hAnsi="Arial" w:cs="Arial"/>
+          <w:sz w:val="22"/>
+          <w:szCs w:val="22"/>
+        </w:rPr>
+        <w:t>Excel Sheet</w:t>
+      </w:r>
+      <w:r>
+        <w:rPr>
+          <w:rFonts w:ascii="Arial" w:hAnsi="Arial" w:cs="Arial"/>
+          <w:sz w:val="22"/>
+          <w:szCs w:val="22"/>
+        </w:rPr>
+        <w:t>.</w:t>
+      </w:r>
+    </w:p>
+    <w:p>
+      <w:pPr>
+        <w:rPr>
+          <w:rFonts w:ascii="Arial" w:hAnsi="Arial" w:cs="Arial"/>
+          <w:sz w:val="22"/>
+          <w:szCs w:val="22"/>
+        </w:rPr>
+      </w:pPr>
+    </w:p>
+    <w:p>
+      <w:pPr>
+        <w:rPr>
+          <w:rFonts w:ascii="Arial" w:hAnsi="Arial" w:cs="Arial"/>
+          <w:sz w:val="22"/>
+          <w:szCs w:val="22"/>
+        </w:rPr>
+      </w:pPr>
+      <w:r>
+        <w:rPr>
+          <w:rFonts w:ascii="Arial" w:hAnsi="Arial" w:cs="Arial"/>
+          <w:sz w:val="22"/>
+          <w:szCs w:val="22"/>
+        </w:rPr>
+        <w:t xml:space="preserve">When a Severity 1 bug fails regression, adopters </w:t>
+      </w:r>
+      <w:proofErr w:type="gramStart"/>
+      <w:r>
+        <w:rPr>
+          <w:rFonts w:ascii="Arial" w:hAnsi="Arial" w:cs="Arial"/>
+          <w:sz w:val="22"/>
+          <w:szCs w:val="22"/>
+        </w:rPr>
+        <w:t>Testing</w:t>
+      </w:r>
+      <w:proofErr w:type="gramEnd"/>
+      <w:r>
+        <w:rPr>
+          <w:rFonts w:ascii="Arial" w:hAnsi="Arial" w:cs="Arial"/>
+          <w:sz w:val="22"/>
+          <w:szCs w:val="22"/>
+        </w:rPr>
+        <w:t xml:space="preserve"> team should also put out an immediate email to development.</w:t>
+      </w:r>
+      <w:r>
+        <w:rPr>
+          <w:rFonts w:ascii="Arial" w:hAnsi="Arial" w:cs="Arial"/>
+          <w:b/>
+          <w:sz w:val="22"/>
+          <w:szCs w:val="22"/>
+        </w:rPr>
+        <w:t xml:space="preserve">  </w:t>
+      </w:r>
+      <w:r>
+        <w:rPr>
+          <w:rFonts w:ascii="Arial" w:hAnsi="Arial" w:cs="Arial"/>
+          <w:sz w:val="22"/>
+          <w:szCs w:val="22"/>
+        </w:rPr>
+        <w:t>The Test Lead will be responsible for tracking and reporting to development and product management the status of regression testing.</w:t>
+      </w:r>
+      <w:bookmarkStart w:id="39" w:name="_GoBack"/>
       <w:bookmarkEnd w:id="39"/>
-    </w:p>
-    <w:p>
-      <w:pPr>
-        <w:rPr>
-          <w:rFonts w:ascii="Arial" w:hAnsi="Arial" w:cs="Arial"/>
-          <w:sz w:val="22"/>
-          <w:szCs w:val="22"/>
-        </w:rPr>
-      </w:pPr>
-      <w:r>
-        <w:rPr>
-          <w:rFonts w:ascii="Arial" w:hAnsi="Arial" w:cs="Arial"/>
-          <w:sz w:val="22"/>
-          <w:szCs w:val="22"/>
-        </w:rPr>
-        <w:t xml:space="preserve">Bug Regression will be a central tenant throughout all testing phases.  </w:t>
-      </w:r>
-    </w:p>
-    <w:p>
-      <w:pPr>
-        <w:rPr>
-          <w:rFonts w:ascii="Arial" w:hAnsi="Arial" w:cs="Arial"/>
-          <w:sz w:val="22"/>
-          <w:szCs w:val="22"/>
-        </w:rPr>
-      </w:pPr>
-      <w:r>
-        <w:rPr>
-          <w:rFonts w:ascii="Arial" w:hAnsi="Arial" w:cs="Arial"/>
-          <w:sz w:val="22"/>
-          <w:szCs w:val="22"/>
-        </w:rPr>
-        <w:t xml:space="preserve">All bugs that are resolved as “Fixed, Needs Re-Testing” will be regressed when </w:t>
-      </w:r>
-      <w:proofErr w:type="gramStart"/>
-      <w:r>
-        <w:rPr>
-          <w:rFonts w:ascii="Arial" w:hAnsi="Arial" w:cs="Arial"/>
-          <w:sz w:val="22"/>
-          <w:szCs w:val="22"/>
-        </w:rPr>
-        <w:t>Testing</w:t>
-      </w:r>
-      <w:proofErr w:type="gramEnd"/>
-      <w:r>
-        <w:rPr>
-          <w:rFonts w:ascii="Arial" w:hAnsi="Arial" w:cs="Arial"/>
-          <w:sz w:val="22"/>
-          <w:szCs w:val="22"/>
-        </w:rPr>
-        <w:t xml:space="preserve"> team is notified of the new drop containing the fixes.  When a bug passes regression it will be considered “Closed, Fixed”.  If a bug fails regression, adopters testing team will notify development team by entering notes into </w:t>
-      </w:r>
-      <w:proofErr w:type="spellStart"/>
-      <w:r>
-        <w:rPr>
-          <w:rFonts w:ascii="Arial" w:hAnsi="Arial" w:cs="Arial"/>
-          <w:sz w:val="22"/>
-          <w:szCs w:val="22"/>
-        </w:rPr>
-        <w:t>GForge</w:t>
-      </w:r>
-      <w:proofErr w:type="spellEnd"/>
-      <w:r>
-        <w:rPr>
-          <w:rFonts w:ascii="Arial" w:hAnsi="Arial" w:cs="Arial"/>
-          <w:sz w:val="22"/>
-          <w:szCs w:val="22"/>
-        </w:rPr>
-        <w:t xml:space="preserve">.  </w:t>
-      </w:r>
-      <w:r>
-        <w:rPr>
-          <w:rFonts w:ascii="Arial" w:hAnsi="Arial" w:cs="Arial"/>
-          <w:b/>
-          <w:sz w:val="22"/>
-          <w:szCs w:val="22"/>
-        </w:rPr>
-        <w:t xml:space="preserve">When a Severity 1 bug fails regression, adopters </w:t>
-      </w:r>
-      <w:proofErr w:type="gramStart"/>
-      <w:r>
-        <w:rPr>
-          <w:rFonts w:ascii="Arial" w:hAnsi="Arial" w:cs="Arial"/>
-          <w:b/>
-          <w:sz w:val="22"/>
-          <w:szCs w:val="22"/>
-        </w:rPr>
-        <w:t>Testing</w:t>
-      </w:r>
-      <w:proofErr w:type="gramEnd"/>
-      <w:r>
-        <w:rPr>
-          <w:rFonts w:ascii="Arial" w:hAnsi="Arial" w:cs="Arial"/>
-          <w:b/>
-          <w:sz w:val="22"/>
-          <w:szCs w:val="22"/>
-        </w:rPr>
-        <w:t xml:space="preserve"> team should also put out an immediate email to development.  </w:t>
-      </w:r>
-      <w:r>
-        <w:rPr>
-          <w:rFonts w:ascii="Arial" w:hAnsi="Arial" w:cs="Arial"/>
-          <w:sz w:val="22"/>
-          <w:szCs w:val="22"/>
-        </w:rPr>
-        <w:t>The Test Lead will be responsible for tracking and reporting to development and product management the status of regression testing.</w:t>
-      </w:r>
     </w:p>
     <w:p>
       <w:pPr>
@@ -8429,6 +8620,7 @@
           <w:sz w:val="22"/>
           <w:szCs w:val="22"/>
         </w:rPr>
+        <w:lastRenderedPageBreak/>
         <w:t>GForge</w:t>
       </w:r>
       <w:proofErr w:type="spellEnd"/>
@@ -8978,6 +9170,7 @@
       <w:bookmarkStart w:id="50" w:name="_Toc173041549"/>
       <w:bookmarkEnd w:id="49"/>
       <w:r>
+        <w:lastRenderedPageBreak/>
         <w:t>Test Deliverables</w:t>
       </w:r>
       <w:bookmarkEnd w:id="50"/>
@@ -9388,6 +9581,7 @@
                 <w:sz w:val="22"/>
                 <w:szCs w:val="22"/>
               </w:rPr>
+              <w:lastRenderedPageBreak/>
               <w:t xml:space="preserve">  </w:t>
             </w:r>
             <w:r>
@@ -9576,7 +9770,6 @@
                 <w:sz w:val="22"/>
                 <w:szCs w:val="22"/>
               </w:rPr>
-              <w:lastRenderedPageBreak/>
               <w:t xml:space="preserve">  </w:t>
             </w:r>
             <w:proofErr w:type="spellStart"/>
@@ -10075,6 +10268,7 @@
           <w:sz w:val="22"/>
           <w:szCs w:val="22"/>
         </w:rPr>
+        <w:lastRenderedPageBreak/>
         <w:t>The Test Schedule is the responsibility of the Test Lead (or Department Scheduler, if one exists) and will be based on information from the Project Scheduler (done by Product Manager).  The project specific Test Schedule may be done in MS Project.</w:t>
       </w:r>
     </w:p>
@@ -10088,7 +10282,6 @@
       </w:pPr>
       <w:bookmarkStart w:id="56" w:name="_Toc173041555"/>
       <w:r>
-        <w:lastRenderedPageBreak/>
         <w:t>Test Specifications</w:t>
       </w:r>
       <w:bookmarkEnd w:id="56"/>
@@ -10204,21 +10397,25 @@
         </w:rPr>
       </w:pPr>
     </w:p>
-    <w:p>
-      <w:pPr>
-        <w:rPr>
-          <w:rFonts w:ascii="Arial" w:hAnsi="Arial" w:cs="Arial"/>
-          <w:sz w:val="22"/>
-          <w:szCs w:val="22"/>
-        </w:rPr>
-      </w:pPr>
-      <w:r>
-        <w:rPr>
-          <w:rFonts w:ascii="Arial" w:hAnsi="Arial" w:cs="Arial"/>
-          <w:sz w:val="22"/>
-          <w:szCs w:val="22"/>
-        </w:rPr>
-        <w:object w:dxaOrig="1530" w:dyaOrig="990">
+    <w:bookmarkStart w:id="59" w:name="_MON_1684770727"/>
+    <w:bookmarkStart w:id="60" w:name="_MON_1684771229"/>
+    <w:bookmarkEnd w:id="59"/>
+    <w:bookmarkEnd w:id="60"/>
+    <w:p>
+      <w:pPr>
+        <w:rPr>
+          <w:rFonts w:ascii="Arial" w:hAnsi="Arial" w:cs="Arial"/>
+          <w:sz w:val="22"/>
+          <w:szCs w:val="22"/>
+        </w:rPr>
+      </w:pPr>
+      <w:r>
+        <w:rPr>
+          <w:rFonts w:ascii="Arial" w:hAnsi="Arial" w:cs="Arial"/>
+          <w:sz w:val="22"/>
+          <w:szCs w:val="22"/>
+        </w:rPr>
+        <w:object w:dxaOrig="1814" w:dyaOrig="1174">
           <v:shapetype id="_x0000_t75" coordsize="21600,21600" o:spt="75" o:preferrelative="t" path="m@4@5l@4@11@9@11@9@5xe" filled="f" stroked="f">
             <v:stroke joinstyle="miter"/>
             <v:formulas>
@@ -10238,10 +10435,10 @@
             <v:path o:extrusionok="f" gradientshapeok="t" o:connecttype="rect"/>
             <o:lock v:ext="edit" aspectratio="t"/>
           </v:shapetype>
-          <v:shape id="_x0000_i1025" type="#_x0000_t75" style="width:76.5pt;height:49.5pt" o:ole="">
+          <v:shape id="_x0000_i1026" type="#_x0000_t75" style="width:90.75pt;height:58.5pt" o:ole="">
             <v:imagedata r:id="rId10" o:title=""/>
           </v:shape>
-          <o:OLEObject Type="Embed" ProgID="Excel.Sheet.8" ShapeID="_x0000_i1025" DrawAspect="Icon" ObjectID="_1684770187" r:id="rId11"/>
+          <o:OLEObject Type="Embed" ProgID="Excel.Sheet.8" ShapeID="_x0000_i1026" DrawAspect="Icon" ObjectID="_1684774234" r:id="rId11"/>
         </w:object>
       </w:r>
     </w:p>
@@ -10262,13 +10459,13 @@
           <w:numId w:val="2"/>
         </w:numPr>
       </w:pPr>
-      <w:bookmarkStart w:id="59" w:name="_Toc173041557"/>
-      <w:bookmarkStart w:id="60" w:name="_Toc116196140"/>
+      <w:bookmarkStart w:id="61" w:name="_Toc173041557"/>
+      <w:bookmarkStart w:id="62" w:name="_Toc116196140"/>
       <w:r>
         <w:t>Defect Tracking &amp; Debugging</w:t>
       </w:r>
-      <w:bookmarkEnd w:id="59"/>
-      <w:bookmarkEnd w:id="60"/>
+      <w:bookmarkEnd w:id="61"/>
+      <w:bookmarkEnd w:id="62"/>
     </w:p>
     <w:p>
       <w:pPr>
@@ -10278,13 +10475,13 @@
           <w:numId w:val="2"/>
         </w:numPr>
       </w:pPr>
-      <w:bookmarkStart w:id="61" w:name="_Toc173041558"/>
-      <w:bookmarkStart w:id="62" w:name="_Toc116196141"/>
+      <w:bookmarkStart w:id="63" w:name="_Toc173041558"/>
+      <w:bookmarkStart w:id="64" w:name="_Toc116196141"/>
       <w:r>
         <w:t>Testing Workflow</w:t>
       </w:r>
-      <w:bookmarkEnd w:id="61"/>
-      <w:bookmarkEnd w:id="62"/>
+      <w:bookmarkEnd w:id="63"/>
+      <w:bookmarkEnd w:id="64"/>
     </w:p>
     <w:p>
       <w:pPr>
@@ -10382,10 +10579,10 @@
           <w:szCs w:val="24"/>
         </w:rPr>
         <w:object w:dxaOrig="8625" w:dyaOrig="3135">
-          <v:shape id="_x0000_i1026" type="#_x0000_t75" style="width:431.25pt;height:156.75pt" o:ole="">
+          <v:shape id="_x0000_i1025" type="#_x0000_t75" style="width:431.25pt;height:156.75pt" o:ole="">
             <v:imagedata r:id="rId12" o:title=""/>
           </v:shape>
-          <o:OLEObject Type="Embed" ProgID="Visio.Drawing.11" ShapeID="_x0000_i1026" DrawAspect="Content" ObjectID="_1684770188" r:id="rId13"/>
+          <o:OLEObject Type="Embed" ProgID="Visio.Drawing.11" ShapeID="_x0000_i1025" DrawAspect="Content" ObjectID="_1684774235" r:id="rId13"/>
         </w:object>
       </w:r>
     </w:p>
@@ -10406,13 +10603,13 @@
           <w:numId w:val="2"/>
         </w:numPr>
       </w:pPr>
-      <w:bookmarkStart w:id="63" w:name="_Toc173041559"/>
-      <w:bookmarkStart w:id="64" w:name="_Toc116196142"/>
+      <w:bookmarkStart w:id="65" w:name="_Toc173041559"/>
+      <w:bookmarkStart w:id="66" w:name="_Toc116196142"/>
       <w:r>
         <w:t>Defect reporting using G FORGE</w:t>
       </w:r>
-      <w:bookmarkEnd w:id="63"/>
-      <w:bookmarkEnd w:id="64"/>
+      <w:bookmarkEnd w:id="65"/>
+      <w:bookmarkEnd w:id="66"/>
     </w:p>
     <w:p>
       <w:pPr>
@@ -11341,11 +11538,11 @@
           <w:numId w:val="2"/>
         </w:numPr>
       </w:pPr>
-      <w:bookmarkStart w:id="65" w:name="_Toc173041560"/>
+      <w:bookmarkStart w:id="67" w:name="_Toc173041560"/>
       <w:r>
         <w:t>Reports</w:t>
       </w:r>
-      <w:bookmarkEnd w:id="65"/>
+      <w:bookmarkEnd w:id="67"/>
     </w:p>
     <w:p>
       <w:pPr>
@@ -11372,11 +11569,11 @@
           <w:numId w:val="2"/>
         </w:numPr>
       </w:pPr>
-      <w:bookmarkStart w:id="66" w:name="_Toc173041561"/>
+      <w:bookmarkStart w:id="68" w:name="_Toc173041561"/>
       <w:r>
         <w:t>Testing status reports</w:t>
       </w:r>
-      <w:bookmarkEnd w:id="66"/>
+      <w:bookmarkEnd w:id="68"/>
     </w:p>
     <w:p>
       <w:pPr>
@@ -11403,11 +11600,11 @@
           <w:numId w:val="2"/>
         </w:numPr>
       </w:pPr>
-      <w:bookmarkStart w:id="67" w:name="_Toc173041562"/>
+      <w:bookmarkStart w:id="69" w:name="_Toc173041562"/>
       <w:r>
         <w:t>Phase Completion Reports</w:t>
       </w:r>
-      <w:bookmarkEnd w:id="67"/>
+      <w:bookmarkEnd w:id="69"/>
     </w:p>
     <w:p>
       <w:pPr>
@@ -11573,11 +11770,11 @@
           <w:numId w:val="2"/>
         </w:numPr>
       </w:pPr>
-      <w:bookmarkStart w:id="68" w:name="_Toc173041563"/>
+      <w:bookmarkStart w:id="70" w:name="_Toc173041563"/>
       <w:r>
         <w:t>Test Final Report - Sign-Off</w:t>
       </w:r>
-      <w:bookmarkEnd w:id="68"/>
+      <w:bookmarkEnd w:id="70"/>
     </w:p>
     <w:p>
       <w:pPr>
@@ -11613,11 +11810,11 @@
           <w:numId w:val="2"/>
         </w:numPr>
       </w:pPr>
-      <w:bookmarkStart w:id="69" w:name="_Toc173041564"/>
+      <w:bookmarkStart w:id="71" w:name="_Toc173041564"/>
       <w:r>
         <w:t>Responsibility Matrix</w:t>
       </w:r>
-      <w:bookmarkEnd w:id="69"/>
+      <w:bookmarkEnd w:id="71"/>
     </w:p>
     <w:p>
       <w:pPr>
@@ -11662,11 +11859,11 @@
           <w:numId w:val="2"/>
         </w:numPr>
       </w:pPr>
-      <w:bookmarkStart w:id="70" w:name="_Toc173041565"/>
+      <w:bookmarkStart w:id="72" w:name="_Toc173041565"/>
       <w:r>
         <w:t>Resource &amp; Environment Needs</w:t>
       </w:r>
-      <w:bookmarkEnd w:id="70"/>
+      <w:bookmarkEnd w:id="72"/>
     </w:p>
     <w:p>
       <w:pPr>
@@ -11689,11 +11886,11 @@
           <w:numId w:val="2"/>
         </w:numPr>
       </w:pPr>
-      <w:bookmarkStart w:id="71" w:name="_Toc173041566"/>
+      <w:bookmarkStart w:id="73" w:name="_Toc173041566"/>
       <w:r>
         <w:t>Testing Tools</w:t>
       </w:r>
-      <w:bookmarkEnd w:id="71"/>
+      <w:bookmarkEnd w:id="73"/>
     </w:p>
     <w:p>
       <w:pPr>
@@ -11703,11 +11900,11 @@
           <w:numId w:val="2"/>
         </w:numPr>
       </w:pPr>
-      <w:bookmarkStart w:id="72" w:name="_Toc173041567"/>
+      <w:bookmarkStart w:id="74" w:name="_Toc173041567"/>
       <w:r>
         <w:t>Tracking Tools</w:t>
       </w:r>
-      <w:bookmarkEnd w:id="72"/>
+      <w:bookmarkEnd w:id="74"/>
     </w:p>
     <w:p>
       <w:pPr>
@@ -11789,12 +11986,12 @@
           <w:numId w:val="2"/>
         </w:numPr>
       </w:pPr>
-      <w:bookmarkStart w:id="73" w:name="_Toc173041568"/>
+      <w:bookmarkStart w:id="75" w:name="_Toc173041568"/>
       <w:r>
         <w:lastRenderedPageBreak/>
         <w:t>Configuration Management</w:t>
       </w:r>
-      <w:bookmarkEnd w:id="73"/>
+      <w:bookmarkEnd w:id="75"/>
     </w:p>
     <w:p>
       <w:pPr>
@@ -11834,11 +12031,11 @@
           <w:numId w:val="2"/>
         </w:numPr>
       </w:pPr>
-      <w:bookmarkStart w:id="74" w:name="_Toc173041569"/>
+      <w:bookmarkStart w:id="76" w:name="_Toc173041569"/>
       <w:r>
         <w:t>Test Environment</w:t>
       </w:r>
-      <w:bookmarkEnd w:id="74"/>
+      <w:bookmarkEnd w:id="76"/>
     </w:p>
     <w:p>
       <w:pPr>
@@ -11848,11 +12045,11 @@
           <w:numId w:val="2"/>
         </w:numPr>
       </w:pPr>
-      <w:bookmarkStart w:id="75" w:name="_Toc173041570"/>
+      <w:bookmarkStart w:id="77" w:name="_Toc173041570"/>
       <w:r>
         <w:t>Hardware</w:t>
       </w:r>
-      <w:bookmarkEnd w:id="75"/>
+      <w:bookmarkEnd w:id="77"/>
     </w:p>
     <w:p>
       <w:pPr>
@@ -11896,11 +12093,11 @@
           <w:numId w:val="2"/>
         </w:numPr>
       </w:pPr>
-      <w:bookmarkStart w:id="76" w:name="_Toc173041571"/>
+      <w:bookmarkStart w:id="78" w:name="_Toc173041571"/>
       <w:r>
         <w:t>Software</w:t>
       </w:r>
-      <w:bookmarkEnd w:id="76"/>
+      <w:bookmarkEnd w:id="78"/>
     </w:p>
     <w:p>
       <w:pPr>
@@ -12041,11 +12238,11 @@
           <w:numId w:val="2"/>
         </w:numPr>
       </w:pPr>
-      <w:bookmarkStart w:id="77" w:name="_Toc173041572"/>
+      <w:bookmarkStart w:id="79" w:name="_Toc173041572"/>
       <w:r>
         <w:t>Bug Severity and Priority Definition</w:t>
       </w:r>
-      <w:bookmarkEnd w:id="77"/>
+      <w:bookmarkEnd w:id="79"/>
     </w:p>
     <w:p>
       <w:pPr>
@@ -12098,11 +12295,11 @@
           <w:numId w:val="2"/>
         </w:numPr>
       </w:pPr>
-      <w:bookmarkStart w:id="78" w:name="_Toc173041573"/>
+      <w:bookmarkStart w:id="80" w:name="_Toc173041573"/>
       <w:r>
         <w:t>Severity List</w:t>
       </w:r>
-      <w:bookmarkEnd w:id="78"/>
+      <w:bookmarkEnd w:id="80"/>
     </w:p>
     <w:p>
       <w:pPr>
@@ -12731,11 +12928,11 @@
           <w:numId w:val="2"/>
         </w:numPr>
       </w:pPr>
-      <w:bookmarkStart w:id="79" w:name="_Toc173041574"/>
+      <w:bookmarkStart w:id="81" w:name="_Toc173041574"/>
       <w:r>
         <w:t>Priority List</w:t>
       </w:r>
-      <w:bookmarkEnd w:id="79"/>
+      <w:bookmarkEnd w:id="81"/>
     </w:p>
     <w:tbl>
       <w:tblPr>
@@ -13340,11 +13537,11 @@
           <w:numId w:val="2"/>
         </w:numPr>
       </w:pPr>
-      <w:bookmarkStart w:id="80" w:name="_Toc173041575"/>
+      <w:bookmarkStart w:id="82" w:name="_Toc173041575"/>
       <w:r>
         <w:t>Bug Reporting</w:t>
       </w:r>
-      <w:bookmarkEnd w:id="80"/>
+      <w:bookmarkEnd w:id="82"/>
     </w:p>
     <w:p>
       <w:pPr>
@@ -13386,25 +13583,23 @@
           <w:sz w:val="22"/>
           <w:szCs w:val="22"/>
         </w:rPr>
-        <w:t xml:space="preserve">The Test Lead will be responsible for managing the bug reporting process.  Testing’s standard bug reporting tools and processes will be used.  </w:t>
-      </w:r>
-      <w:proofErr w:type="spellStart"/>
-      <w:r>
-        <w:rPr>
-          <w:rFonts w:ascii="Arial" w:hAnsi="Arial" w:cs="Arial"/>
-          <w:sz w:val="22"/>
-          <w:szCs w:val="22"/>
-        </w:rPr>
-        <w:t>GForge</w:t>
-      </w:r>
-      <w:proofErr w:type="spellEnd"/>
-      <w:r>
-        <w:rPr>
-          <w:rFonts w:ascii="Arial" w:hAnsi="Arial" w:cs="Arial"/>
-          <w:sz w:val="22"/>
-          <w:szCs w:val="22"/>
-        </w:rPr>
-        <w:t xml:space="preserve"> is the company-wide standard Bug Logging / Tracking tool.  Testing and development will enter their data into the </w:t>
+        <w:t>The Test Lead will be responsible for managing the bug reporting process.  Testing’s standard bug reporting too</w:t>
+      </w:r>
+      <w:r>
+        <w:rPr>
+          <w:rFonts w:ascii="Arial" w:hAnsi="Arial" w:cs="Arial"/>
+          <w:sz w:val="22"/>
+          <w:szCs w:val="22"/>
+        </w:rPr>
+        <w:t>ls and processes will be used</w:t>
+      </w:r>
+      <w:r>
+        <w:rPr>
+          <w:rFonts w:ascii="Arial" w:hAnsi="Arial" w:cs="Arial"/>
+          <w:sz w:val="22"/>
+          <w:szCs w:val="22"/>
+        </w:rPr>
+        <w:t xml:space="preserve">.  Testing and development will enter their data into the </w:t>
       </w:r>
       <w:proofErr w:type="spellStart"/>
       <w:r>
@@ -13442,17 +13637,17 @@
           <w:numId w:val="2"/>
         </w:numPr>
       </w:pPr>
-      <w:bookmarkStart w:id="81" w:name="_Toc173041576"/>
-      <w:bookmarkStart w:id="82" w:name="_Toc118515458"/>
-      <w:bookmarkStart w:id="83" w:name="_Toc68064300"/>
-      <w:bookmarkStart w:id="84" w:name="_Toc351975668"/>
+      <w:bookmarkStart w:id="83" w:name="_Toc173041576"/>
+      <w:bookmarkStart w:id="84" w:name="_Toc118515458"/>
+      <w:bookmarkStart w:id="85" w:name="_Toc68064300"/>
+      <w:bookmarkStart w:id="86" w:name="_Toc351975668"/>
       <w:r>
         <w:t>Terms/Acronyms</w:t>
       </w:r>
-      <w:bookmarkEnd w:id="81"/>
-      <w:bookmarkEnd w:id="82"/>
       <w:bookmarkEnd w:id="83"/>
       <w:bookmarkEnd w:id="84"/>
+      <w:bookmarkEnd w:id="85"/>
+      <w:bookmarkEnd w:id="86"/>
       <w:r>
         <w:t xml:space="preserve"> </w:t>
       </w:r>
@@ -15049,10 +15244,10 @@
     </w:lvl>
   </w:abstractNum>
   <w:abstractNum w:abstractNumId="5">
-    <w:nsid w:val="378D4EBD"/>
+    <w:nsid w:val="36A21300"/>
     <w:multiLevelType w:val="hybridMultilevel"/>
-    <w:tmpl w:val="E0DAC3A4"/>
-    <w:lvl w:ilvl="0" w:tplc="4F82839E">
+    <w:tmpl w:val="C46E25AC"/>
+    <w:lvl w:ilvl="0" w:tplc="6C40506C">
       <w:numFmt w:val="bullet"/>
       <w:lvlText w:val=""/>
       <w:lvlJc w:val="left"/>
@@ -15161,6 +15356,118 @@
     </w:lvl>
   </w:abstractNum>
   <w:abstractNum w:abstractNumId="6">
+    <w:nsid w:val="378D4EBD"/>
+    <w:multiLevelType w:val="hybridMultilevel"/>
+    <w:tmpl w:val="E0DAC3A4"/>
+    <w:lvl w:ilvl="0" w:tplc="4F82839E">
+      <w:numFmt w:val="bullet"/>
+      <w:lvlText w:val=""/>
+      <w:lvlJc w:val="left"/>
+      <w:pPr>
+        <w:ind w:left="720" w:hanging="360"/>
+      </w:pPr>
+      <w:rPr>
+        <w:rFonts w:ascii="Symbol" w:eastAsia="Times New Roman" w:hAnsi="Symbol" w:cs="Arial" w:hint="default"/>
+      </w:rPr>
+    </w:lvl>
+    <w:lvl w:ilvl="1" w:tplc="04090003" w:tentative="1">
+      <w:start w:val="1"/>
+      <w:numFmt w:val="bullet"/>
+      <w:lvlText w:val="o"/>
+      <w:lvlJc w:val="left"/>
+      <w:pPr>
+        <w:ind w:left="1440" w:hanging="360"/>
+      </w:pPr>
+      <w:rPr>
+        <w:rFonts w:ascii="Courier New" w:hAnsi="Courier New" w:cs="Courier New" w:hint="default"/>
+      </w:rPr>
+    </w:lvl>
+    <w:lvl w:ilvl="2" w:tplc="04090005" w:tentative="1">
+      <w:start w:val="1"/>
+      <w:numFmt w:val="bullet"/>
+      <w:lvlText w:val=""/>
+      <w:lvlJc w:val="left"/>
+      <w:pPr>
+        <w:ind w:left="2160" w:hanging="360"/>
+      </w:pPr>
+      <w:rPr>
+        <w:rFonts w:ascii="Wingdings" w:hAnsi="Wingdings" w:hint="default"/>
+      </w:rPr>
+    </w:lvl>
+    <w:lvl w:ilvl="3" w:tplc="04090001" w:tentative="1">
+      <w:start w:val="1"/>
+      <w:numFmt w:val="bullet"/>
+      <w:lvlText w:val=""/>
+      <w:lvlJc w:val="left"/>
+      <w:pPr>
+        <w:ind w:left="2880" w:hanging="360"/>
+      </w:pPr>
+      <w:rPr>
+        <w:rFonts w:ascii="Symbol" w:hAnsi="Symbol" w:hint="default"/>
+      </w:rPr>
+    </w:lvl>
+    <w:lvl w:ilvl="4" w:tplc="04090003" w:tentative="1">
+      <w:start w:val="1"/>
+      <w:numFmt w:val="bullet"/>
+      <w:lvlText w:val="o"/>
+      <w:lvlJc w:val="left"/>
+      <w:pPr>
+        <w:ind w:left="3600" w:hanging="360"/>
+      </w:pPr>
+      <w:rPr>
+        <w:rFonts w:ascii="Courier New" w:hAnsi="Courier New" w:cs="Courier New" w:hint="default"/>
+      </w:rPr>
+    </w:lvl>
+    <w:lvl w:ilvl="5" w:tplc="04090005" w:tentative="1">
+      <w:start w:val="1"/>
+      <w:numFmt w:val="bullet"/>
+      <w:lvlText w:val=""/>
+      <w:lvlJc w:val="left"/>
+      <w:pPr>
+        <w:ind w:left="4320" w:hanging="360"/>
+      </w:pPr>
+      <w:rPr>
+        <w:rFonts w:ascii="Wingdings" w:hAnsi="Wingdings" w:hint="default"/>
+      </w:rPr>
+    </w:lvl>
+    <w:lvl w:ilvl="6" w:tplc="04090001" w:tentative="1">
+      <w:start w:val="1"/>
+      <w:numFmt w:val="bullet"/>
+      <w:lvlText w:val=""/>
+      <w:lvlJc w:val="left"/>
+      <w:pPr>
+        <w:ind w:left="5040" w:hanging="360"/>
+      </w:pPr>
+      <w:rPr>
+        <w:rFonts w:ascii="Symbol" w:hAnsi="Symbol" w:hint="default"/>
+      </w:rPr>
+    </w:lvl>
+    <w:lvl w:ilvl="7" w:tplc="04090003" w:tentative="1">
+      <w:start w:val="1"/>
+      <w:numFmt w:val="bullet"/>
+      <w:lvlText w:val="o"/>
+      <w:lvlJc w:val="left"/>
+      <w:pPr>
+        <w:ind w:left="5760" w:hanging="360"/>
+      </w:pPr>
+      <w:rPr>
+        <w:rFonts w:ascii="Courier New" w:hAnsi="Courier New" w:cs="Courier New" w:hint="default"/>
+      </w:rPr>
+    </w:lvl>
+    <w:lvl w:ilvl="8" w:tplc="04090005" w:tentative="1">
+      <w:start w:val="1"/>
+      <w:numFmt w:val="bullet"/>
+      <w:lvlText w:val=""/>
+      <w:lvlJc w:val="left"/>
+      <w:pPr>
+        <w:ind w:left="6480" w:hanging="360"/>
+      </w:pPr>
+      <w:rPr>
+        <w:rFonts w:ascii="Wingdings" w:hAnsi="Wingdings" w:hint="default"/>
+      </w:rPr>
+    </w:lvl>
+  </w:abstractNum>
+  <w:abstractNum w:abstractNumId="7">
     <w:nsid w:val="64805B21"/>
     <w:multiLevelType w:val="multilevel"/>
     <w:tmpl w:val="E5CC7B2E"/>
@@ -15313,10 +15620,10 @@
     </w:lvlOverride>
   </w:num>
   <w:num w:numId="3">
-    <w:abstractNumId w:val="6"/>
+    <w:abstractNumId w:val="7"/>
   </w:num>
   <w:num w:numId="4">
-    <w:abstractNumId w:val="6"/>
+    <w:abstractNumId w:val="7"/>
     <w:lvlOverride w:ilvl="0">
       <w:startOverride w:val="1"/>
     </w:lvlOverride>
@@ -15378,6 +15685,9 @@
     <w:abstractNumId w:val="2"/>
   </w:num>
   <w:num w:numId="11">
+    <w:abstractNumId w:val="6"/>
+  </w:num>
+  <w:num w:numId="12">
     <w:abstractNumId w:val="5"/>
   </w:num>
 </w:numbering>
@@ -16522,6 +16832,17 @@
       </w:tblCellMar>
     </w:tblPr>
   </w:style>
+  <w:style w:type="paragraph" w:styleId="ListParagraph">
+    <w:name w:val="List Paragraph"/>
+    <w:basedOn w:val="Normal"/>
+    <w:uiPriority w:val="34"/>
+    <w:qFormat/>
+    <w:rsid w:val="00AE4ED0"/>
+    <w:pPr>
+      <w:ind w:left="720"/>
+      <w:contextualSpacing/>
+    </w:pPr>
+  </w:style>
 </w:styles>
 </file>
 
@@ -17664,6 +17985,17 @@
       </w:tblCellMar>
     </w:tblPr>
   </w:style>
+  <w:style w:type="paragraph" w:styleId="ListParagraph">
+    <w:name w:val="List Paragraph"/>
+    <w:basedOn w:val="Normal"/>
+    <w:uiPriority w:val="34"/>
+    <w:qFormat/>
+    <w:rsid w:val="00AE4ED0"/>
+    <w:pPr>
+      <w:ind w:left="720"/>
+      <w:contextualSpacing/>
+    </w:pPr>
+  </w:style>
 </w:styles>
 </file>
 
@@ -17976,7 +18308,7 @@
 </file>
 
 <file path=customXml/itemProps1.xml><?xml version="1.0" encoding="utf-8"?>
-<ds:datastoreItem xmlns:ds="http://schemas.openxmlformats.org/officeDocument/2006/customXml" ds:itemID="{7F9A4BA7-BDB0-4968-9704-B227984CA5CC}">
+<ds:datastoreItem xmlns:ds="http://schemas.openxmlformats.org/officeDocument/2006/customXml" ds:itemID="{5CE5E755-A357-4220-8F87-20869EEA7117}">
   <ds:schemaRefs>
     <ds:schemaRef ds:uri="http://schemas.openxmlformats.org/officeDocument/2006/bibliography"/>
   </ds:schemaRefs>

</xml_diff>

<commit_message>
MTS doc file completed
</commit_message>
<xml_diff>
--- a/MTS_planning.docx
+++ b/MTS_planning.docx
@@ -8432,7 +8432,7 @@
           <w:sz w:val="22"/>
           <w:szCs w:val="22"/>
         </w:rPr>
-        <w:t xml:space="preserve">When a Severity 1 bug fails regression, adopters </w:t>
+        <w:t xml:space="preserve">When a Severity 1 bug fails regression, </w:t>
       </w:r>
       <w:proofErr w:type="gramStart"/>
       <w:r>
@@ -8469,8 +8469,6 @@
         </w:rPr>
         <w:t>The Test Lead will be responsible for tracking and reporting to development and product management the status of regression testing.</w:t>
       </w:r>
-      <w:bookmarkStart w:id="39" w:name="_GoBack"/>
-      <w:bookmarkEnd w:id="39"/>
     </w:p>
     <w:p>
       <w:pPr>
@@ -8489,36 +8487,61 @@
           <w:numId w:val="2"/>
         </w:numPr>
       </w:pPr>
-      <w:bookmarkStart w:id="40" w:name="_Toc140901776"/>
-      <w:bookmarkStart w:id="41" w:name="_Toc141078779"/>
-      <w:bookmarkStart w:id="42" w:name="_Toc141079433"/>
-      <w:bookmarkStart w:id="43" w:name="_Toc141080119"/>
-      <w:bookmarkStart w:id="44" w:name="_Toc173041544"/>
+      <w:bookmarkStart w:id="39" w:name="_Toc140901776"/>
+      <w:bookmarkStart w:id="40" w:name="_Toc141078779"/>
+      <w:bookmarkStart w:id="41" w:name="_Toc141079433"/>
+      <w:bookmarkStart w:id="42" w:name="_Toc141080119"/>
+      <w:bookmarkStart w:id="43" w:name="_Toc173041544"/>
+      <w:bookmarkEnd w:id="39"/>
       <w:bookmarkEnd w:id="40"/>
       <w:bookmarkEnd w:id="41"/>
       <w:bookmarkEnd w:id="42"/>
+      <w:r>
+        <w:t>Bug Triage</w:t>
+      </w:r>
       <w:bookmarkEnd w:id="43"/>
-      <w:r>
-        <w:t>Bug Triage</w:t>
-      </w:r>
-      <w:bookmarkEnd w:id="44"/>
-    </w:p>
-    <w:p>
-      <w:pPr>
-        <w:rPr>
-          <w:rFonts w:ascii="Arial" w:hAnsi="Arial" w:cs="Arial"/>
-          <w:sz w:val="22"/>
-          <w:szCs w:val="22"/>
-        </w:rPr>
-      </w:pPr>
-      <w:r>
-        <w:rPr>
-          <w:rFonts w:ascii="Arial" w:hAnsi="Arial" w:cs="Arial"/>
-          <w:sz w:val="22"/>
-          <w:szCs w:val="22"/>
-        </w:rPr>
-        <w:t xml:space="preserve">Bug Triages will be held throughout all phases of the development cycle.  Bug triages will be the responsibility of the Test Lead.  Triages will be held on a regular basis with the time frame being determined by the bug find rate and project schedules.  </w:t>
-      </w:r>
+    </w:p>
+    <w:p>
+      <w:pPr>
+        <w:rPr>
+          <w:rFonts w:ascii="Arial" w:hAnsi="Arial" w:cs="Arial"/>
+          <w:sz w:val="22"/>
+          <w:szCs w:val="22"/>
+        </w:rPr>
+      </w:pPr>
+      <w:r>
+        <w:rPr>
+          <w:rFonts w:ascii="Arial" w:hAnsi="Arial" w:cs="Arial"/>
+          <w:sz w:val="22"/>
+          <w:szCs w:val="22"/>
+        </w:rPr>
+        <w:t>Bug Triages will be held throughout all phases of the development cycle.  Bug triages will be the respons</w:t>
+      </w:r>
+      <w:r>
+        <w:rPr>
+          <w:rFonts w:ascii="Arial" w:hAnsi="Arial" w:cs="Arial"/>
+          <w:sz w:val="22"/>
+          <w:szCs w:val="22"/>
+        </w:rPr>
+        <w:t xml:space="preserve">ibility of the Test Lead. </w:t>
+      </w:r>
+      <w:r>
+        <w:rPr>
+          <w:rFonts w:ascii="Arial" w:hAnsi="Arial" w:cs="Arial"/>
+          <w:sz w:val="22"/>
+          <w:szCs w:val="22"/>
+        </w:rPr>
+        <w:t xml:space="preserve">Triages will be held on a regular basis with the time frame being determined by the bug find rate and project schedules.  </w:t>
+      </w:r>
+    </w:p>
+    <w:p>
+      <w:pPr>
+        <w:rPr>
+          <w:rFonts w:ascii="Arial" w:hAnsi="Arial" w:cs="Arial"/>
+          <w:sz w:val="22"/>
+          <w:szCs w:val="22"/>
+        </w:rPr>
+      </w:pPr>
     </w:p>
     <w:p>
       <w:pPr>
@@ -8611,9 +8634,56 @@
           <w:sz w:val="22"/>
           <w:szCs w:val="22"/>
         </w:rPr>
-        <w:t xml:space="preserve">The Test Lead, Product Manager, and Development Lead should all be involved in these triage meetings.  The Test Lead will provide required documentation and reports on bugs for all attendees.  The purpose of the triage is to determine the type of resolution for each bug and to prioritize and determine a schedule for all “To Be Fixed Bugs’.  Development will then assign the bugs to the appropriate person for fixing and report the resolution of each bug back into the </w:t>
-      </w:r>
-      <w:proofErr w:type="spellStart"/>
+        <w:t>The Test Lead, Product Manager, and Development Lead should all be invo</w:t>
+      </w:r>
+      <w:r>
+        <w:rPr>
+          <w:rFonts w:ascii="Arial" w:hAnsi="Arial" w:cs="Arial"/>
+          <w:sz w:val="22"/>
+          <w:szCs w:val="22"/>
+        </w:rPr>
+        <w:t xml:space="preserve">lved in these triage meetings. </w:t>
+      </w:r>
+      <w:r>
+        <w:rPr>
+          <w:rFonts w:ascii="Arial" w:hAnsi="Arial" w:cs="Arial"/>
+          <w:sz w:val="22"/>
+          <w:szCs w:val="22"/>
+        </w:rPr>
+        <w:t>The Test Lead will provide required documentation and repo</w:t>
+      </w:r>
+      <w:r>
+        <w:rPr>
+          <w:rFonts w:ascii="Arial" w:hAnsi="Arial" w:cs="Arial"/>
+          <w:sz w:val="22"/>
+          <w:szCs w:val="22"/>
+        </w:rPr>
+        <w:t xml:space="preserve">rts on bugs for all attendees. </w:t>
+      </w:r>
+      <w:r>
+        <w:rPr>
+          <w:rFonts w:ascii="Arial" w:hAnsi="Arial" w:cs="Arial"/>
+          <w:sz w:val="22"/>
+          <w:szCs w:val="22"/>
+        </w:rPr>
+        <w:t>The purpose of the triage is to determine the type of resolution for each bug and to prioritize and determine a schedu</w:t>
+      </w:r>
+      <w:r>
+        <w:rPr>
+          <w:rFonts w:ascii="Arial" w:hAnsi="Arial" w:cs="Arial"/>
+          <w:sz w:val="22"/>
+          <w:szCs w:val="22"/>
+        </w:rPr>
+        <w:t xml:space="preserve">le for all “To Be Fixed Bugs’. </w:t>
+      </w:r>
+      <w:r>
+        <w:rPr>
+          <w:rFonts w:ascii="Arial" w:hAnsi="Arial" w:cs="Arial"/>
+          <w:sz w:val="22"/>
+          <w:szCs w:val="22"/>
+        </w:rPr>
+        <w:t xml:space="preserve">Development will then assign the bugs to the appropriate person for fixing and report the resolution of each bug back into the </w:t>
+      </w:r>
       <w:r>
         <w:rPr>
           <w:rFonts w:ascii="Arial" w:hAnsi="Arial" w:cs="Arial"/>
@@ -8621,16 +8691,15 @@
           <w:szCs w:val="22"/>
         </w:rPr>
         <w:lastRenderedPageBreak/>
-        <w:t>GForge</w:t>
-      </w:r>
-      <w:proofErr w:type="spellEnd"/>
-      <w:r>
-        <w:rPr>
-          <w:rFonts w:ascii="Arial" w:hAnsi="Arial" w:cs="Arial"/>
-          <w:sz w:val="22"/>
-          <w:szCs w:val="22"/>
-        </w:rPr>
-        <w:t xml:space="preserve"> bug tracker system.  The Test Lead will be responsible for tracking and reporting on the status of all bug resolutions.</w:t>
+        <w:t>Excel sheet</w:t>
+      </w:r>
+      <w:r>
+        <w:rPr>
+          <w:rFonts w:ascii="Arial" w:hAnsi="Arial" w:cs="Arial"/>
+          <w:sz w:val="22"/>
+          <w:szCs w:val="22"/>
+        </w:rPr>
+        <w:t>.  The Test Lead will be responsible for tracking and reporting on the status of all bug resolutions.</w:t>
       </w:r>
     </w:p>
     <w:p>
@@ -8650,11 +8719,11 @@
           <w:numId w:val="2"/>
         </w:numPr>
       </w:pPr>
-      <w:bookmarkStart w:id="45" w:name="_Toc173041545"/>
+      <w:bookmarkStart w:id="44" w:name="_Toc173041545"/>
       <w:r>
         <w:t>Suspension Criteria and Resumption Requirements</w:t>
       </w:r>
-      <w:bookmarkEnd w:id="45"/>
+      <w:bookmarkEnd w:id="44"/>
     </w:p>
     <w:p>
       <w:pPr>
@@ -8784,11 +8853,11 @@
           <w:numId w:val="2"/>
         </w:numPr>
       </w:pPr>
-      <w:bookmarkStart w:id="46" w:name="_Toc173041546"/>
+      <w:bookmarkStart w:id="45" w:name="_Toc173041546"/>
       <w:r>
         <w:t>Test Completeness</w:t>
       </w:r>
-      <w:bookmarkEnd w:id="46"/>
+      <w:bookmarkEnd w:id="45"/>
     </w:p>
     <w:p>
       <w:pPr>
@@ -8815,11 +8884,11 @@
           <w:numId w:val="2"/>
         </w:numPr>
       </w:pPr>
-      <w:bookmarkStart w:id="47" w:name="_Toc173041547"/>
+      <w:bookmarkStart w:id="46" w:name="_Toc173041547"/>
       <w:r>
         <w:t>Standard Conditions:</w:t>
       </w:r>
-      <w:bookmarkEnd w:id="47"/>
+      <w:bookmarkEnd w:id="46"/>
     </w:p>
     <w:p>
       <w:pPr>
@@ -8839,7 +8908,23 @@
           <w:sz w:val="22"/>
           <w:szCs w:val="22"/>
         </w:rPr>
-        <w:t>When Adopters and Developers, agree that testing is complete, the app is stable, and agree that the application meets functional requirements.</w:t>
+        <w:t xml:space="preserve">When Developers, agree that testing is complete, the </w:t>
+      </w:r>
+      <w:r>
+        <w:rPr>
+          <w:rFonts w:ascii="Arial" w:hAnsi="Arial" w:cs="Arial"/>
+          <w:sz w:val="22"/>
+          <w:szCs w:val="22"/>
+        </w:rPr>
+        <w:t>system</w:t>
+      </w:r>
+      <w:r>
+        <w:rPr>
+          <w:rFonts w:ascii="Arial" w:hAnsi="Arial" w:cs="Arial"/>
+          <w:sz w:val="22"/>
+          <w:szCs w:val="22"/>
+        </w:rPr>
+        <w:t xml:space="preserve"> is stable, and agree that the application meets functional requirements.</w:t>
       </w:r>
     </w:p>
     <w:p>
@@ -8921,27 +9006,6 @@
           <w:szCs w:val="22"/>
         </w:rPr>
         <w:t>All priority 1 and 2 bugs have been resolved and closed.</w:t>
-      </w:r>
-    </w:p>
-    <w:p>
-      <w:pPr>
-        <w:numPr>
-          <w:ilvl w:val="0"/>
-          <w:numId w:val="8"/>
-        </w:numPr>
-        <w:rPr>
-          <w:rFonts w:ascii="Arial" w:hAnsi="Arial" w:cs="Arial"/>
-          <w:sz w:val="22"/>
-          <w:szCs w:val="22"/>
-        </w:rPr>
-      </w:pPr>
-      <w:r>
-        <w:rPr>
-          <w:rFonts w:ascii="Arial" w:hAnsi="Arial" w:cs="Arial"/>
-          <w:sz w:val="22"/>
-          <w:szCs w:val="22"/>
-        </w:rPr>
-        <w:t>NCI approves the test completion</w:t>
       </w:r>
     </w:p>
     <w:p>
@@ -9015,11 +9079,11 @@
           <w:numId w:val="2"/>
         </w:numPr>
       </w:pPr>
-      <w:bookmarkStart w:id="48" w:name="_Toc173041548"/>
+      <w:bookmarkStart w:id="47" w:name="_Toc173041548"/>
       <w:r>
         <w:t>Bug Reporting &amp; Triage Conditions:</w:t>
       </w:r>
-      <w:bookmarkEnd w:id="48"/>
+      <w:bookmarkEnd w:id="47"/>
     </w:p>
     <w:p>
       <w:pPr>
@@ -9166,155 +9230,54 @@
           <w:numId w:val="2"/>
         </w:numPr>
       </w:pPr>
-      <w:bookmarkStart w:id="49" w:name="_Toc140901782"/>
-      <w:bookmarkStart w:id="50" w:name="_Toc173041549"/>
+      <w:bookmarkStart w:id="48" w:name="_Toc140901782"/>
+      <w:bookmarkStart w:id="49" w:name="_Toc173041549"/>
+      <w:bookmarkEnd w:id="48"/>
+      <w:r>
+        <w:t>Test Deliverables</w:t>
+      </w:r>
       <w:bookmarkEnd w:id="49"/>
-      <w:r>
+    </w:p>
+    <w:p>
+      <w:pPr>
+        <w:rPr>
+          <w:rFonts w:ascii="Arial" w:hAnsi="Arial" w:cs="Arial"/>
+          <w:sz w:val="22"/>
+          <w:szCs w:val="22"/>
+        </w:rPr>
+      </w:pPr>
+      <w:r>
+        <w:rPr>
+          <w:rFonts w:ascii="Arial" w:hAnsi="Arial" w:cs="Arial"/>
+          <w:sz w:val="22"/>
+          <w:szCs w:val="22"/>
+        </w:rPr>
+        <w:t>Testing will provide specific deliverables during the project.  These deliverables fall into three basic categories: Documents, Test Cases</w:t>
+      </w:r>
+      <w:r>
+        <w:rPr>
+          <w:rFonts w:ascii="Arial" w:hAnsi="Arial" w:cs="Arial"/>
+          <w:sz w:val="22"/>
+          <w:szCs w:val="22"/>
+        </w:rPr>
+        <w:t xml:space="preserve"> / Bug Write-ups, and Reports. </w:t>
+      </w:r>
+    </w:p>
+    <w:p>
+      <w:pPr>
+        <w:rPr>
+          <w:rFonts w:ascii="Arial" w:hAnsi="Arial" w:cs="Arial"/>
+          <w:sz w:val="22"/>
+          <w:szCs w:val="22"/>
+        </w:rPr>
+      </w:pPr>
+      <w:r>
+        <w:rPr>
+          <w:rFonts w:ascii="Arial" w:hAnsi="Arial" w:cs="Arial"/>
+          <w:sz w:val="22"/>
+          <w:szCs w:val="22"/>
+        </w:rPr>
         <w:lastRenderedPageBreak/>
-        <w:t>Test Deliverables</w:t>
-      </w:r>
-      <w:bookmarkEnd w:id="50"/>
-    </w:p>
-    <w:p>
-      <w:pPr>
-        <w:rPr>
-          <w:rFonts w:ascii="Arial" w:hAnsi="Arial" w:cs="Arial"/>
-          <w:sz w:val="22"/>
-          <w:szCs w:val="22"/>
-        </w:rPr>
-      </w:pPr>
-      <w:r>
-        <w:rPr>
-          <w:rFonts w:ascii="Arial" w:hAnsi="Arial" w:cs="Arial"/>
-          <w:sz w:val="22"/>
-          <w:szCs w:val="22"/>
-        </w:rPr>
-        <w:t>Testing will provide specific deliverables during the project.  These deliverables fall into three basic categories: Documents, Test Cases / Bug Write-ups, and Reports.  Here is a diagram indicating the dependencies of the various deliverables:</w:t>
-      </w:r>
-    </w:p>
-    <w:p>
-      <w:pPr>
-        <w:rPr>
-          <w:rFonts w:ascii="Arial" w:hAnsi="Arial" w:cs="Arial"/>
-          <w:sz w:val="24"/>
-          <w:szCs w:val="24"/>
-        </w:rPr>
-      </w:pPr>
-    </w:p>
-    <w:p>
-      <w:pPr>
-        <w:rPr>
-          <w:rFonts w:ascii="Arial" w:hAnsi="Arial" w:cs="Arial"/>
-          <w:sz w:val="24"/>
-          <w:szCs w:val="24"/>
-        </w:rPr>
-      </w:pPr>
-      <w:r>
-        <w:rPr>
-          <w:rFonts w:ascii="Arial" w:hAnsi="Arial" w:cs="Arial"/>
-          <w:noProof/>
-          <w:sz w:val="24"/>
-          <w:szCs w:val="24"/>
-        </w:rPr>
-        <w:drawing>
-          <wp:inline distT="0" distB="0" distL="0" distR="0" wp14:anchorId="1B9CC10D" wp14:editId="67A6CDFC">
-            <wp:extent cx="5486400" cy="3590925"/>
-            <wp:effectExtent l="0" t="0" r="0" b="9525"/>
-            <wp:docPr id="1" name="Picture 1"/>
-            <wp:cNvGraphicFramePr>
-              <a:graphicFrameLocks xmlns:a="http://schemas.openxmlformats.org/drawingml/2006/main" noChangeAspect="1"/>
-            </wp:cNvGraphicFramePr>
-            <a:graphic xmlns:a="http://schemas.openxmlformats.org/drawingml/2006/main">
-              <a:graphicData uri="http://schemas.openxmlformats.org/drawingml/2006/picture">
-                <pic:pic xmlns:pic="http://schemas.openxmlformats.org/drawingml/2006/picture">
-                  <pic:nvPicPr>
-                    <pic:cNvPr id="0" name="Picture 2"/>
-                    <pic:cNvPicPr>
-                      <a:picLocks noChangeAspect="1" noChangeArrowheads="1"/>
-                    </pic:cNvPicPr>
-                  </pic:nvPicPr>
-                  <pic:blipFill>
-                    <a:blip r:embed="rId9" cstate="print">
-                      <a:extLst>
-                        <a:ext uri="{28A0092B-C50C-407E-A947-70E740481C1C}">
-                          <a14:useLocalDpi xmlns:a14="http://schemas.microsoft.com/office/drawing/2010/main" val="0"/>
-                        </a:ext>
-                      </a:extLst>
-                    </a:blip>
-                    <a:srcRect/>
-                    <a:stretch>
-                      <a:fillRect/>
-                    </a:stretch>
-                  </pic:blipFill>
-                  <pic:spPr bwMode="auto">
-                    <a:xfrm>
-                      <a:off x="0" y="0"/>
-                      <a:ext cx="5486400" cy="3590925"/>
-                    </a:xfrm>
-                    <a:prstGeom prst="rect">
-                      <a:avLst/>
-                    </a:prstGeom>
-                    <a:noFill/>
-                    <a:ln>
-                      <a:noFill/>
-                    </a:ln>
-                  </pic:spPr>
-                </pic:pic>
-              </a:graphicData>
-            </a:graphic>
-          </wp:inline>
-        </w:drawing>
-      </w:r>
-    </w:p>
-    <w:p>
-      <w:pPr>
-        <w:rPr>
-          <w:rFonts w:ascii="Arial" w:hAnsi="Arial" w:cs="Arial"/>
-          <w:sz w:val="24"/>
-          <w:szCs w:val="24"/>
-        </w:rPr>
-      </w:pPr>
-    </w:p>
-    <w:p>
-      <w:pPr>
-        <w:rPr>
-          <w:rFonts w:ascii="Arial" w:hAnsi="Arial" w:cs="Arial"/>
-          <w:sz w:val="22"/>
-          <w:szCs w:val="22"/>
-        </w:rPr>
-      </w:pPr>
-      <w:r>
-        <w:rPr>
-          <w:rFonts w:ascii="Arial" w:hAnsi="Arial" w:cs="Arial"/>
-          <w:sz w:val="22"/>
-          <w:szCs w:val="22"/>
-        </w:rPr>
-        <w:t>As the diagram above shows, there is a progression from one deliverable to the next.  Each deliverable has its own dependencies, without which it is not possible to fully complete the deliverable.</w:t>
-      </w:r>
-    </w:p>
-    <w:p>
-      <w:pPr>
-        <w:rPr>
-          <w:rFonts w:ascii="Arial" w:hAnsi="Arial" w:cs="Arial"/>
-          <w:sz w:val="22"/>
-          <w:szCs w:val="22"/>
-        </w:rPr>
-      </w:pPr>
-    </w:p>
-    <w:p>
-      <w:pPr>
-        <w:rPr>
-          <w:rFonts w:ascii="Arial" w:hAnsi="Arial" w:cs="Arial"/>
-          <w:sz w:val="22"/>
-          <w:szCs w:val="22"/>
-        </w:rPr>
-      </w:pPr>
-      <w:r>
-        <w:rPr>
-          <w:rFonts w:ascii="Arial" w:hAnsi="Arial" w:cs="Arial"/>
-          <w:sz w:val="22"/>
-          <w:szCs w:val="22"/>
-        </w:rPr>
         <w:t xml:space="preserve">The following page contains a matrix depicting all of the deliverables that Testing will use. </w:t>
       </w:r>
     </w:p>
@@ -9335,11 +9298,11 @@
           <w:numId w:val="2"/>
         </w:numPr>
       </w:pPr>
-      <w:bookmarkStart w:id="51" w:name="_Toc173041550"/>
+      <w:bookmarkStart w:id="50" w:name="_Toc173041550"/>
       <w:r>
         <w:t>Deliverables Matrix</w:t>
       </w:r>
-      <w:bookmarkEnd w:id="51"/>
+      <w:bookmarkEnd w:id="50"/>
     </w:p>
     <w:p>
       <w:pPr>
@@ -9581,7 +9544,6 @@
                 <w:sz w:val="22"/>
                 <w:szCs w:val="22"/>
               </w:rPr>
-              <w:lastRenderedPageBreak/>
               <w:t xml:space="preserve">  </w:t>
             </w:r>
             <w:r>
@@ -9772,23 +9734,21 @@
               </w:rPr>
               <w:t xml:space="preserve">  </w:t>
             </w:r>
-            <w:proofErr w:type="spellStart"/>
             <w:r>
               <w:rPr>
                 <w:rFonts w:ascii="Arial" w:hAnsi="Arial" w:cs="Arial"/>
                 <w:sz w:val="22"/>
                 <w:szCs w:val="22"/>
               </w:rPr>
-              <w:t>GForge</w:t>
+              <w:t>Excel sheet</w:t>
             </w:r>
-            <w:proofErr w:type="spellEnd"/>
             <w:r>
               <w:rPr>
                 <w:rFonts w:ascii="Arial" w:hAnsi="Arial" w:cs="Arial"/>
                 <w:sz w:val="22"/>
                 <w:szCs w:val="22"/>
               </w:rPr>
-              <w:t xml:space="preserve"> Bug tracker for bug reporting</w:t>
+              <w:t xml:space="preserve"> for bug reporting</w:t>
             </w:r>
           </w:p>
         </w:tc>
@@ -9914,11 +9874,11 @@
           <w:numId w:val="2"/>
         </w:numPr>
       </w:pPr>
-      <w:bookmarkStart w:id="52" w:name="_Toc173041551"/>
+      <w:bookmarkStart w:id="51" w:name="_Toc173041551"/>
       <w:r>
         <w:t>Documents</w:t>
       </w:r>
-      <w:bookmarkEnd w:id="52"/>
+      <w:bookmarkEnd w:id="51"/>
     </w:p>
     <w:p>
       <w:pPr>
@@ -9928,27 +9888,43 @@
           <w:numId w:val="2"/>
         </w:numPr>
       </w:pPr>
-      <w:bookmarkStart w:id="53" w:name="_Toc173041552"/>
+      <w:bookmarkStart w:id="52" w:name="_Toc173041552"/>
       <w:r>
         <w:t>Test Approach Document</w:t>
       </w:r>
-      <w:bookmarkEnd w:id="53"/>
-    </w:p>
-    <w:p>
-      <w:pPr>
-        <w:rPr>
-          <w:rFonts w:ascii="Arial" w:hAnsi="Arial" w:cs="Arial"/>
-          <w:sz w:val="22"/>
-          <w:szCs w:val="22"/>
-        </w:rPr>
-      </w:pPr>
-      <w:r>
-        <w:rPr>
-          <w:rFonts w:ascii="Arial" w:hAnsi="Arial" w:cs="Arial"/>
-          <w:sz w:val="22"/>
-          <w:szCs w:val="22"/>
-        </w:rPr>
-        <w:t>The Test Approach document is derived from the Project Plan, Requirements and Functional Specification documents.  This document defines the overall test approach to be taken for the project.  The Standard Test Approach document that you are currently reading is a boilerplate from which the more specific project Test Approach document can be extracted.</w:t>
+      <w:bookmarkEnd w:id="52"/>
+    </w:p>
+    <w:p>
+      <w:pPr>
+        <w:rPr>
+          <w:rFonts w:ascii="Arial" w:hAnsi="Arial" w:cs="Arial"/>
+          <w:sz w:val="22"/>
+          <w:szCs w:val="22"/>
+        </w:rPr>
+      </w:pPr>
+      <w:r>
+        <w:rPr>
+          <w:rFonts w:ascii="Arial" w:hAnsi="Arial" w:cs="Arial"/>
+          <w:sz w:val="22"/>
+          <w:szCs w:val="22"/>
+        </w:rPr>
+        <w:t>The Test Approach document is derived from the Project Plan, Requirements and Functional Specification documents.  This document defines the overall test approach to be taken for th</w:t>
+      </w:r>
+      <w:r>
+        <w:rPr>
+          <w:rFonts w:ascii="Arial" w:hAnsi="Arial" w:cs="Arial"/>
+          <w:sz w:val="22"/>
+          <w:szCs w:val="22"/>
+        </w:rPr>
+        <w:t xml:space="preserve">e project. </w:t>
+      </w:r>
+      <w:r>
+        <w:rPr>
+          <w:rFonts w:ascii="Arial" w:hAnsi="Arial" w:cs="Arial"/>
+          <w:sz w:val="22"/>
+          <w:szCs w:val="22"/>
+        </w:rPr>
+        <w:t>The Standard Test Approach document that you are currently reading is a boilerplate from which the more specific project Test Approach document can be extracted.</w:t>
       </w:r>
     </w:p>
     <w:p>
@@ -9994,11 +9970,11 @@
           <w:numId w:val="2"/>
         </w:numPr>
       </w:pPr>
-      <w:bookmarkStart w:id="54" w:name="_Toc173041553"/>
+      <w:bookmarkStart w:id="53" w:name="_Toc173041553"/>
       <w:r>
         <w:t>Test Plan</w:t>
       </w:r>
-      <w:bookmarkEnd w:id="54"/>
+      <w:bookmarkEnd w:id="53"/>
     </w:p>
     <w:p>
       <w:pPr>
@@ -10052,6 +10028,7 @@
           <w:sz w:val="22"/>
           <w:szCs w:val="22"/>
         </w:rPr>
+        <w:lastRenderedPageBreak/>
         <w:t>Specify the approach that Testing will use to test the product, and the deliverables (extract from the Test Approach).</w:t>
       </w:r>
     </w:p>
@@ -10231,11 +10208,11 @@
           <w:numId w:val="2"/>
         </w:numPr>
       </w:pPr>
-      <w:bookmarkStart w:id="55" w:name="_Toc173041554"/>
+      <w:bookmarkStart w:id="54" w:name="_Toc173041554"/>
       <w:r>
         <w:t>Test Schedule</w:t>
       </w:r>
-      <w:bookmarkEnd w:id="55"/>
+      <w:bookmarkEnd w:id="54"/>
     </w:p>
     <w:p>
       <w:pPr>
@@ -10262,13 +10239,21 @@
           <w:szCs w:val="22"/>
         </w:rPr>
       </w:pPr>
-      <w:r>
-        <w:rPr>
-          <w:rFonts w:ascii="Arial" w:hAnsi="Arial" w:cs="Arial"/>
-          <w:sz w:val="22"/>
-          <w:szCs w:val="22"/>
-        </w:rPr>
-        <w:lastRenderedPageBreak/>
+    </w:p>
+    <w:p>
+      <w:pPr>
+        <w:rPr>
+          <w:rFonts w:ascii="Arial" w:hAnsi="Arial" w:cs="Arial"/>
+          <w:sz w:val="22"/>
+          <w:szCs w:val="22"/>
+        </w:rPr>
+      </w:pPr>
+      <w:r>
+        <w:rPr>
+          <w:rFonts w:ascii="Arial" w:hAnsi="Arial" w:cs="Arial"/>
+          <w:sz w:val="22"/>
+          <w:szCs w:val="22"/>
+        </w:rPr>
         <w:t>The Test Schedule is the responsibility of the Test Lead (or Department Scheduler, if one exists) and will be based on information from the Project Scheduler (done by Product Manager).  The project specific Test Schedule may be done in MS Project.</w:t>
       </w:r>
     </w:p>
@@ -10280,11 +10265,11 @@
           <w:numId w:val="2"/>
         </w:numPr>
       </w:pPr>
-      <w:bookmarkStart w:id="56" w:name="_Toc173041555"/>
+      <w:bookmarkStart w:id="55" w:name="_Toc173041555"/>
       <w:r>
         <w:t>Test Specifications</w:t>
       </w:r>
-      <w:bookmarkEnd w:id="56"/>
+      <w:bookmarkEnd w:id="55"/>
     </w:p>
     <w:p>
       <w:pPr>
@@ -10320,30 +10305,30 @@
           <w:numId w:val="2"/>
         </w:numPr>
       </w:pPr>
-      <w:bookmarkStart w:id="57" w:name="_Toc173041556"/>
+      <w:bookmarkStart w:id="56" w:name="_Toc173041556"/>
       <w:r>
         <w:t>Requirements Traceability Matrix</w:t>
       </w:r>
+      <w:bookmarkEnd w:id="56"/>
+    </w:p>
+    <w:p>
+      <w:pPr>
+        <w:rPr>
+          <w:rFonts w:ascii="Arial" w:hAnsi="Arial" w:cs="Arial"/>
+          <w:sz w:val="22"/>
+          <w:szCs w:val="22"/>
+        </w:rPr>
+      </w:pPr>
+      <w:r>
+        <w:rPr>
+          <w:rFonts w:ascii="Arial" w:hAnsi="Arial" w:cs="Arial"/>
+          <w:sz w:val="22"/>
+          <w:szCs w:val="22"/>
+        </w:rPr>
+        <w:t>A Requirements Traceability Matrix (RTM) which is used to link the test scenarios to the requirements and use cases is a required part of the Test Plan documentation for all projects.  Requirements traceability is defined as the ability to describe and follow the life of a requirement, in both a forward and backward direction (i.e. from its origins, through its development and specification, to its subsequent deployment and use, and through periods of ongoing refinement and iteration in any of these phases)</w:t>
+      </w:r>
+      <w:bookmarkStart w:id="57" w:name="_ednref1"/>
       <w:bookmarkEnd w:id="57"/>
-    </w:p>
-    <w:p>
-      <w:pPr>
-        <w:rPr>
-          <w:rFonts w:ascii="Arial" w:hAnsi="Arial" w:cs="Arial"/>
-          <w:sz w:val="22"/>
-          <w:szCs w:val="22"/>
-        </w:rPr>
-      </w:pPr>
-      <w:r>
-        <w:rPr>
-          <w:rFonts w:ascii="Arial" w:hAnsi="Arial" w:cs="Arial"/>
-          <w:sz w:val="22"/>
-          <w:szCs w:val="22"/>
-        </w:rPr>
-        <w:t>A Requirements Traceability Matrix (RTM) which is used to link the test scenarios to the requirements and use cases is a required part of the Test Plan documentation for all projects.  Requirements traceability is defined as the ability to describe and follow the life of a requirement, in both a forward and backward direction (i.e. from its origins, through its development and specification, to its subsequent deployment and use, and through periods of ongoing refinement and iteration in any of these phases)</w:t>
-      </w:r>
-      <w:bookmarkStart w:id="58" w:name="_ednref1"/>
-      <w:bookmarkEnd w:id="58"/>
       <w:r>
         <w:rPr>
           <w:rFonts w:ascii="Arial" w:hAnsi="Arial" w:cs="Arial"/>
@@ -10352,104 +10337,6 @@
         </w:rPr>
         <w:t xml:space="preserve">. </w:t>
       </w:r>
-      <w:r>
-        <w:rPr>
-          <w:rStyle w:val="FootnoteReference"/>
-          <w:rFonts w:ascii="Arial" w:hAnsi="Arial" w:cs="Arial"/>
-          <w:sz w:val="22"/>
-          <w:szCs w:val="22"/>
-        </w:rPr>
-        <w:footnoteReference w:id="1"/>
-      </w:r>
-    </w:p>
-    <w:p>
-      <w:pPr>
-        <w:rPr>
-          <w:rFonts w:ascii="Arial" w:hAnsi="Arial" w:cs="Arial"/>
-          <w:sz w:val="22"/>
-          <w:szCs w:val="22"/>
-        </w:rPr>
-      </w:pPr>
-    </w:p>
-    <w:p>
-      <w:pPr>
-        <w:rPr>
-          <w:rFonts w:ascii="Arial" w:hAnsi="Arial" w:cs="Arial"/>
-          <w:sz w:val="22"/>
-          <w:szCs w:val="22"/>
-        </w:rPr>
-      </w:pPr>
-      <w:r>
-        <w:rPr>
-          <w:rFonts w:ascii="Arial" w:hAnsi="Arial" w:cs="Arial"/>
-          <w:sz w:val="22"/>
-          <w:szCs w:val="22"/>
-        </w:rPr>
-        <w:t>Attached is a sample basic RTM which could provide a starting point for this documentation. The important thing is to choose a template or document basis that achieves thorough traceability throughout the life of the project.</w:t>
-      </w:r>
-    </w:p>
-    <w:p>
-      <w:pPr>
-        <w:rPr>
-          <w:rFonts w:ascii="Arial" w:hAnsi="Arial" w:cs="Arial"/>
-          <w:sz w:val="22"/>
-          <w:szCs w:val="22"/>
-        </w:rPr>
-      </w:pPr>
-    </w:p>
-    <w:bookmarkStart w:id="59" w:name="_MON_1684770727"/>
-    <w:bookmarkStart w:id="60" w:name="_MON_1684771229"/>
-    <w:bookmarkEnd w:id="59"/>
-    <w:bookmarkEnd w:id="60"/>
-    <w:p>
-      <w:pPr>
-        <w:rPr>
-          <w:rFonts w:ascii="Arial" w:hAnsi="Arial" w:cs="Arial"/>
-          <w:sz w:val="22"/>
-          <w:szCs w:val="22"/>
-        </w:rPr>
-      </w:pPr>
-      <w:r>
-        <w:rPr>
-          <w:rFonts w:ascii="Arial" w:hAnsi="Arial" w:cs="Arial"/>
-          <w:sz w:val="22"/>
-          <w:szCs w:val="22"/>
-        </w:rPr>
-        <w:object w:dxaOrig="1814" w:dyaOrig="1174">
-          <v:shapetype id="_x0000_t75" coordsize="21600,21600" o:spt="75" o:preferrelative="t" path="m@4@5l@4@11@9@11@9@5xe" filled="f" stroked="f">
-            <v:stroke joinstyle="miter"/>
-            <v:formulas>
-              <v:f eqn="if lineDrawn pixelLineWidth 0"/>
-              <v:f eqn="sum @0 1 0"/>
-              <v:f eqn="sum 0 0 @1"/>
-              <v:f eqn="prod @2 1 2"/>
-              <v:f eqn="prod @3 21600 pixelWidth"/>
-              <v:f eqn="prod @3 21600 pixelHeight"/>
-              <v:f eqn="sum @0 0 1"/>
-              <v:f eqn="prod @6 1 2"/>
-              <v:f eqn="prod @7 21600 pixelWidth"/>
-              <v:f eqn="sum @8 21600 0"/>
-              <v:f eqn="prod @7 21600 pixelHeight"/>
-              <v:f eqn="sum @10 21600 0"/>
-            </v:formulas>
-            <v:path o:extrusionok="f" gradientshapeok="t" o:connecttype="rect"/>
-            <o:lock v:ext="edit" aspectratio="t"/>
-          </v:shapetype>
-          <v:shape id="_x0000_i1026" type="#_x0000_t75" style="width:90.75pt;height:58.5pt" o:ole="">
-            <v:imagedata r:id="rId10" o:title=""/>
-          </v:shape>
-          <o:OLEObject Type="Embed" ProgID="Excel.Sheet.8" ShapeID="_x0000_i1026" DrawAspect="Icon" ObjectID="_1684774234" r:id="rId11"/>
-        </w:object>
-      </w:r>
-    </w:p>
-    <w:p>
-      <w:pPr>
-        <w:rPr>
-          <w:rFonts w:ascii="Arial" w:hAnsi="Arial" w:cs="Arial"/>
-          <w:sz w:val="24"/>
-          <w:szCs w:val="24"/>
-        </w:rPr>
-      </w:pPr>
     </w:p>
     <w:p>
       <w:pPr>
@@ -10459,13 +10346,13 @@
           <w:numId w:val="2"/>
         </w:numPr>
       </w:pPr>
-      <w:bookmarkStart w:id="61" w:name="_Toc173041557"/>
-      <w:bookmarkStart w:id="62" w:name="_Toc116196140"/>
+      <w:bookmarkStart w:id="58" w:name="_Toc173041557"/>
+      <w:bookmarkStart w:id="59" w:name="_Toc116196140"/>
       <w:r>
         <w:t>Defect Tracking &amp; Debugging</w:t>
       </w:r>
-      <w:bookmarkEnd w:id="61"/>
-      <w:bookmarkEnd w:id="62"/>
+      <w:bookmarkEnd w:id="58"/>
+      <w:bookmarkEnd w:id="59"/>
     </w:p>
     <w:p>
       <w:pPr>
@@ -10475,13 +10362,13 @@
           <w:numId w:val="2"/>
         </w:numPr>
       </w:pPr>
-      <w:bookmarkStart w:id="63" w:name="_Toc173041558"/>
-      <w:bookmarkStart w:id="64" w:name="_Toc116196141"/>
+      <w:bookmarkStart w:id="60" w:name="_Toc173041558"/>
+      <w:bookmarkStart w:id="61" w:name="_Toc116196141"/>
       <w:r>
         <w:t>Testing Workflow</w:t>
       </w:r>
-      <w:bookmarkEnd w:id="63"/>
-      <w:bookmarkEnd w:id="64"/>
+      <w:bookmarkEnd w:id="60"/>
+      <w:bookmarkEnd w:id="61"/>
     </w:p>
     <w:p>
       <w:pPr>
@@ -10502,7 +10389,7 @@
           <w:sz w:val="22"/>
           <w:szCs w:val="22"/>
         </w:rPr>
-        <w:t xml:space="preserve">The below workflow illustrates the testing workflow process for Developers and Adopters for User Acceptance and End to End testing. </w:t>
+        <w:t xml:space="preserve">The below workflow illustrates the testing workflow process for Developers for User Acceptance and End to End testing. </w:t>
       </w:r>
     </w:p>
     <w:p>
@@ -10542,7 +10429,47 @@
           <w:sz w:val="22"/>
           <w:szCs w:val="22"/>
         </w:rPr>
-        <w:t xml:space="preserve"> the yellow highlighted process where the Adopter is required to directly send defect list with evidence to the Developer. Similarly, Developer is required to confirm directly with the Adopter after bug fixes along with updating on the </w:t>
+        <w:t xml:space="preserve"> the yellow highlighted process where the </w:t>
+      </w:r>
+      <w:r>
+        <w:rPr>
+          <w:rFonts w:ascii="Arial" w:hAnsi="Arial" w:cs="Arial"/>
+          <w:sz w:val="22"/>
+          <w:szCs w:val="22"/>
+        </w:rPr>
+        <w:t>Tes</w:t>
+      </w:r>
+      <w:r>
+        <w:rPr>
+          <w:rFonts w:ascii="Arial" w:hAnsi="Arial" w:cs="Arial"/>
+          <w:sz w:val="22"/>
+          <w:szCs w:val="22"/>
+        </w:rPr>
+        <w:t xml:space="preserve">ter is required to directly send defect list with evidence to the Developer. Similarly, Developer is required to confirm directly with the </w:t>
+      </w:r>
+      <w:r>
+        <w:rPr>
+          <w:rFonts w:ascii="Arial" w:hAnsi="Arial" w:cs="Arial"/>
+          <w:sz w:val="22"/>
+          <w:szCs w:val="22"/>
+        </w:rPr>
+        <w:t>Tes</w:t>
+      </w:r>
+      <w:r>
+        <w:rPr>
+          <w:rFonts w:ascii="Arial" w:hAnsi="Arial" w:cs="Arial"/>
+          <w:sz w:val="22"/>
+          <w:szCs w:val="22"/>
+        </w:rPr>
+        <w:t>ter after bug fixes along</w:t>
+      </w:r>
+      <w:r>
+        <w:rPr>
+          <w:rFonts w:ascii="Arial" w:hAnsi="Arial" w:cs="Arial"/>
+          <w:sz w:val="22"/>
+          <w:szCs w:val="22"/>
+        </w:rPr>
+        <w:t xml:space="preserve"> with updating on the </w:t>
       </w:r>
       <w:proofErr w:type="spellStart"/>
       <w:r>
@@ -10561,29 +10488,6 @@
           <w:szCs w:val="22"/>
         </w:rPr>
         <w:t>.</w:t>
-      </w:r>
-    </w:p>
-    <w:p>
-      <w:pPr>
-        <w:pStyle w:val="TOC1"/>
-        <w:rPr>
-          <w:rFonts w:ascii="Arial" w:hAnsi="Arial" w:cs="Arial"/>
-          <w:sz w:val="24"/>
-          <w:szCs w:val="24"/>
-        </w:rPr>
-      </w:pPr>
-      <w:r>
-        <w:rPr>
-          <w:rFonts w:ascii="Arial" w:hAnsi="Arial" w:cs="Arial"/>
-          <w:sz w:val="24"/>
-          <w:szCs w:val="24"/>
-        </w:rPr>
-        <w:object w:dxaOrig="8625" w:dyaOrig="3135">
-          <v:shape id="_x0000_i1025" type="#_x0000_t75" style="width:431.25pt;height:156.75pt" o:ole="">
-            <v:imagedata r:id="rId12" o:title=""/>
-          </v:shape>
-          <o:OLEObject Type="Embed" ProgID="Visio.Drawing.11" ShapeID="_x0000_i1025" DrawAspect="Content" ObjectID="_1684774235" r:id="rId13"/>
-        </w:object>
       </w:r>
     </w:p>
     <w:p>
@@ -10603,13 +10507,17 @@
           <w:numId w:val="2"/>
         </w:numPr>
       </w:pPr>
-      <w:bookmarkStart w:id="65" w:name="_Toc173041559"/>
-      <w:bookmarkStart w:id="66" w:name="_Toc116196142"/>
-      <w:r>
-        <w:t>Defect reporting using G FORGE</w:t>
-      </w:r>
-      <w:bookmarkEnd w:id="65"/>
-      <w:bookmarkEnd w:id="66"/>
+      <w:bookmarkStart w:id="62" w:name="_Toc173041559"/>
+      <w:bookmarkStart w:id="63" w:name="_Toc116196142"/>
+      <w:r>
+        <w:lastRenderedPageBreak/>
+        <w:t xml:space="preserve">Defect reporting using </w:t>
+      </w:r>
+      <w:bookmarkEnd w:id="62"/>
+      <w:bookmarkEnd w:id="63"/>
+      <w:r>
+        <w:t>Excel Sheet</w:t>
+      </w:r>
     </w:p>
     <w:p>
       <w:pPr>
@@ -10630,25 +10538,55 @@
           <w:sz w:val="22"/>
           <w:szCs w:val="22"/>
         </w:rPr>
-        <w:t xml:space="preserve">ALL defects should be logged using ‘G </w:t>
-      </w:r>
-      <w:proofErr w:type="gramStart"/>
-      <w:r>
-        <w:rPr>
-          <w:rFonts w:ascii="Arial" w:hAnsi="Arial" w:cs="Arial"/>
-          <w:sz w:val="22"/>
-          <w:szCs w:val="22"/>
-        </w:rPr>
-        <w:t>FORGE</w:t>
-      </w:r>
-      <w:proofErr w:type="gramEnd"/>
-      <w:r>
-        <w:rPr>
-          <w:rFonts w:ascii="Arial" w:hAnsi="Arial" w:cs="Arial"/>
-          <w:sz w:val="22"/>
-          <w:szCs w:val="22"/>
-        </w:rPr>
-        <w:t>’, to address and debug defects. Adopters are also requested to send a daily defect report to the developer. Developers will update the defect list on G Forge and notify the requestor after the defect has been resolved.</w:t>
+        <w:t>ALL defects should be logged using ‘</w:t>
+      </w:r>
+      <w:r>
+        <w:rPr>
+          <w:rFonts w:ascii="Arial" w:hAnsi="Arial" w:cs="Arial"/>
+          <w:sz w:val="22"/>
+          <w:szCs w:val="22"/>
+        </w:rPr>
+        <w:t>Excel Sheet’</w:t>
+      </w:r>
+      <w:r>
+        <w:rPr>
+          <w:rFonts w:ascii="Arial" w:hAnsi="Arial" w:cs="Arial"/>
+          <w:sz w:val="22"/>
+          <w:szCs w:val="22"/>
+        </w:rPr>
+        <w:t xml:space="preserve">, to address and debug defects. </w:t>
+      </w:r>
+      <w:r>
+        <w:rPr>
+          <w:rFonts w:ascii="Arial" w:hAnsi="Arial" w:cs="Arial"/>
+          <w:sz w:val="22"/>
+          <w:szCs w:val="22"/>
+        </w:rPr>
+        <w:t>Tes</w:t>
+      </w:r>
+      <w:r>
+        <w:rPr>
+          <w:rFonts w:ascii="Arial" w:hAnsi="Arial" w:cs="Arial"/>
+          <w:sz w:val="22"/>
+          <w:szCs w:val="22"/>
+        </w:rPr>
+        <w:t xml:space="preserve">ters are also requested to send a daily defect report to the developer. Developers will update the defect list on </w:t>
+      </w:r>
+      <w:r>
+        <w:rPr>
+          <w:rFonts w:ascii="Arial" w:hAnsi="Arial" w:cs="Arial"/>
+          <w:sz w:val="22"/>
+          <w:szCs w:val="22"/>
+        </w:rPr>
+        <w:t>Excel Sheet</w:t>
+      </w:r>
+      <w:r>
+        <w:rPr>
+          <w:rFonts w:ascii="Arial" w:hAnsi="Arial" w:cs="Arial"/>
+          <w:sz w:val="22"/>
+          <w:szCs w:val="22"/>
+        </w:rPr>
+        <w:t xml:space="preserve"> and notify the requestor after the defect has been resolved.</w:t>
       </w:r>
     </w:p>
     <w:p>
@@ -10670,7 +10608,39 @@
           <w:sz w:val="22"/>
           <w:szCs w:val="22"/>
         </w:rPr>
-        <w:t>Developers and Adopters are required to request an account on G Forge for the relative workspace. Debugging should be based on Priority – High &gt; Medium &gt; Low, these priorities are set by the Adopters and are based on how critical is the test script in terms of dependency and mainly based on use case scenario.</w:t>
+        <w:t xml:space="preserve">Developers and Adopters are required to request an account on </w:t>
+      </w:r>
+      <w:r>
+        <w:rPr>
+          <w:rFonts w:ascii="Arial" w:hAnsi="Arial" w:cs="Arial"/>
+          <w:sz w:val="22"/>
+          <w:szCs w:val="22"/>
+        </w:rPr>
+        <w:t xml:space="preserve">Excel Sheet </w:t>
+      </w:r>
+      <w:r>
+        <w:rPr>
+          <w:rFonts w:ascii="Arial" w:hAnsi="Arial" w:cs="Arial"/>
+          <w:sz w:val="22"/>
+          <w:szCs w:val="22"/>
+        </w:rPr>
+        <w:t xml:space="preserve">for the relative workspace. Debugging should be based on Priority – High &gt; Medium &gt; Low, these priorities are set by the </w:t>
+      </w:r>
+      <w:r>
+        <w:rPr>
+          <w:rFonts w:ascii="Arial" w:hAnsi="Arial" w:cs="Arial"/>
+          <w:sz w:val="22"/>
+          <w:szCs w:val="22"/>
+        </w:rPr>
+        <w:t>Tes</w:t>
+      </w:r>
+      <w:r>
+        <w:rPr>
+          <w:rFonts w:ascii="Arial" w:hAnsi="Arial" w:cs="Arial"/>
+          <w:sz w:val="22"/>
+          <w:szCs w:val="22"/>
+        </w:rPr>
+        <w:t>ters and are based on how critical is the test script in terms of dependency and mainly based on use case scenario.</w:t>
       </w:r>
     </w:p>
     <w:p>
@@ -10870,665 +10840,10 @@
         <w:ind w:left="0"/>
         <w:rPr>
           <w:rFonts w:ascii="Arial" w:hAnsi="Arial" w:cs="Arial"/>
-          <w:sz w:val="22"/>
-          <w:szCs w:val="22"/>
-        </w:rPr>
-      </w:pPr>
-    </w:p>
-    <w:p>
-      <w:pPr>
-        <w:pStyle w:val="SGBodyText3"/>
-        <w:tabs>
-          <w:tab w:val="left" w:pos="3510"/>
-        </w:tabs>
-        <w:ind w:left="0"/>
-        <w:rPr>
-          <w:rFonts w:ascii="Arial" w:hAnsi="Arial" w:cs="Arial"/>
-          <w:sz w:val="22"/>
-          <w:szCs w:val="22"/>
-        </w:rPr>
-      </w:pPr>
-      <w:r>
-        <w:rPr>
-          <w:rFonts w:ascii="Arial" w:hAnsi="Arial" w:cs="Arial"/>
-          <w:sz w:val="22"/>
-          <w:szCs w:val="22"/>
-        </w:rPr>
-        <w:t xml:space="preserve">G Forge URL - </w:t>
-      </w:r>
-      <w:hyperlink r:id="rId14" w:history="1">
-        <w:r>
-          <w:rPr>
-            <w:rStyle w:val="Hyperlink"/>
-            <w:rFonts w:ascii="Arial" w:hAnsi="Arial" w:cs="Arial"/>
-            <w:sz w:val="22"/>
-            <w:szCs w:val="22"/>
-          </w:rPr>
-          <w:t>http://gforge.nci.nih.gov</w:t>
-        </w:r>
-      </w:hyperlink>
-      <w:r>
-        <w:rPr>
-          <w:rFonts w:ascii="Arial" w:hAnsi="Arial" w:cs="Arial"/>
-          <w:sz w:val="22"/>
-          <w:szCs w:val="22"/>
-        </w:rPr>
-        <w:t xml:space="preserve"> </w:t>
-      </w:r>
-    </w:p>
-    <w:p>
-      <w:pPr>
-        <w:pStyle w:val="SGBodyText3"/>
-        <w:tabs>
-          <w:tab w:val="left" w:pos="3510"/>
-        </w:tabs>
-        <w:ind w:left="0"/>
-        <w:rPr>
-          <w:rFonts w:ascii="Arial" w:hAnsi="Arial" w:cs="Arial"/>
-          <w:sz w:val="22"/>
-          <w:szCs w:val="22"/>
-        </w:rPr>
-      </w:pPr>
-      <w:r>
-        <w:rPr>
-          <w:rFonts w:ascii="Arial" w:hAnsi="Arial" w:cs="Arial"/>
-          <w:sz w:val="22"/>
-          <w:szCs w:val="22"/>
-        </w:rPr>
-        <w:t xml:space="preserve">User may either search for workspace or select from list of recent project from the bottom right side of the window. </w:t>
-      </w:r>
-      <w:proofErr w:type="gramStart"/>
-      <w:r>
-        <w:rPr>
-          <w:rFonts w:ascii="Arial" w:hAnsi="Arial" w:cs="Arial"/>
-          <w:sz w:val="22"/>
-          <w:szCs w:val="22"/>
-        </w:rPr>
-        <w:t>E.g. searching for ‘</w:t>
-      </w:r>
-      <w:proofErr w:type="spellStart"/>
-      <w:r>
-        <w:rPr>
-          <w:rFonts w:ascii="Arial" w:hAnsi="Arial" w:cs="Arial"/>
-          <w:sz w:val="22"/>
-          <w:szCs w:val="22"/>
-        </w:rPr>
-        <w:t>caties</w:t>
-      </w:r>
-      <w:proofErr w:type="spellEnd"/>
-      <w:r>
-        <w:rPr>
-          <w:rFonts w:ascii="Arial" w:hAnsi="Arial" w:cs="Arial"/>
-          <w:sz w:val="22"/>
-          <w:szCs w:val="22"/>
-        </w:rPr>
-        <w:t>’.</w:t>
-      </w:r>
-      <w:proofErr w:type="gramEnd"/>
-      <w:r>
-        <w:rPr>
-          <w:rFonts w:ascii="Arial" w:hAnsi="Arial" w:cs="Arial"/>
-          <w:sz w:val="22"/>
-          <w:szCs w:val="22"/>
-        </w:rPr>
-        <w:t xml:space="preserve"> </w:t>
-      </w:r>
-    </w:p>
-    <w:p>
-      <w:pPr>
-        <w:pStyle w:val="SGBodyText3"/>
-        <w:tabs>
-          <w:tab w:val="left" w:pos="3510"/>
-        </w:tabs>
-        <w:ind w:left="0"/>
-        <w:rPr>
-          <w:rFonts w:ascii="Arial" w:hAnsi="Arial" w:cs="Arial"/>
-          <w:sz w:val="22"/>
-          <w:szCs w:val="22"/>
-        </w:rPr>
-      </w:pPr>
-      <w:r>
-        <w:rPr>
-          <w:rFonts w:ascii="Arial" w:hAnsi="Arial" w:cs="Arial"/>
-          <w:sz w:val="22"/>
-          <w:szCs w:val="22"/>
-        </w:rPr>
-        <w:t xml:space="preserve">At the workspace, the user can request Administrators to setup their user account for that workspace. </w:t>
-      </w:r>
-    </w:p>
-    <w:p>
-      <w:pPr>
-        <w:pStyle w:val="SGBodyText3"/>
-        <w:tabs>
-          <w:tab w:val="left" w:pos="3510"/>
-        </w:tabs>
-        <w:ind w:left="0"/>
-        <w:rPr>
-          <w:rFonts w:ascii="Arial" w:hAnsi="Arial" w:cs="Arial"/>
-          <w:sz w:val="22"/>
-          <w:szCs w:val="22"/>
-        </w:rPr>
-      </w:pPr>
-      <w:r>
-        <w:rPr>
-          <w:rFonts w:ascii="Arial" w:hAnsi="Arial" w:cs="Arial"/>
-          <w:sz w:val="22"/>
-          <w:szCs w:val="22"/>
-        </w:rPr>
-        <w:t>After login, user can select ‘Tracker’ tab to ‘Submit New’ defect. User can add defect info. As shown in below screen.</w:t>
-      </w:r>
-    </w:p>
-    <w:p>
-      <w:pPr>
-        <w:pStyle w:val="SGBodyText3"/>
-        <w:tabs>
-          <w:tab w:val="left" w:pos="3510"/>
-        </w:tabs>
-        <w:rPr>
-          <w:rFonts w:ascii="Arial" w:hAnsi="Arial" w:cs="Arial"/>
           <w:sz w:val="24"/>
           <w:szCs w:val="24"/>
         </w:rPr>
       </w:pPr>
-    </w:p>
-    <w:p>
-      <w:pPr>
-        <w:pStyle w:val="SGBodyText3"/>
-        <w:tabs>
-          <w:tab w:val="left" w:pos="3510"/>
-        </w:tabs>
-        <w:ind w:left="0"/>
-        <w:rPr>
-          <w:rFonts w:ascii="Arial" w:hAnsi="Arial" w:cs="Arial"/>
-          <w:sz w:val="24"/>
-          <w:szCs w:val="24"/>
-        </w:rPr>
-      </w:pPr>
-      <w:r>
-        <w:rPr>
-          <w:rFonts w:ascii="Arial" w:hAnsi="Arial" w:cs="Arial"/>
-          <w:noProof/>
-          <w:sz w:val="24"/>
-          <w:szCs w:val="24"/>
-        </w:rPr>
-        <w:lastRenderedPageBreak/>
-        <w:drawing>
-          <wp:inline distT="0" distB="0" distL="0" distR="0" wp14:anchorId="05393A95" wp14:editId="7F89072B">
-            <wp:extent cx="5372100" cy="4879975"/>
-            <wp:effectExtent l="19050" t="19050" r="19050" b="15875"/>
-            <wp:docPr id="2" name="Picture 2"/>
-            <wp:cNvGraphicFramePr>
-              <a:graphicFrameLocks xmlns:a="http://schemas.openxmlformats.org/drawingml/2006/main" noChangeAspect="1"/>
-            </wp:cNvGraphicFramePr>
-            <a:graphic xmlns:a="http://schemas.openxmlformats.org/drawingml/2006/main">
-              <a:graphicData uri="http://schemas.openxmlformats.org/drawingml/2006/picture">
-                <pic:pic xmlns:pic="http://schemas.openxmlformats.org/drawingml/2006/picture">
-                  <pic:nvPicPr>
-                    <pic:cNvPr id="0" name="Picture 2"/>
-                    <pic:cNvPicPr>
-                      <a:picLocks noChangeAspect="1" noChangeArrowheads="1"/>
-                    </pic:cNvPicPr>
-                  </pic:nvPicPr>
-                  <pic:blipFill>
-                    <a:blip r:embed="rId15">
-                      <a:extLst>
-                        <a:ext uri="{28A0092B-C50C-407E-A947-70E740481C1C}">
-                          <a14:useLocalDpi xmlns:a14="http://schemas.microsoft.com/office/drawing/2010/main" val="0"/>
-                        </a:ext>
-                      </a:extLst>
-                    </a:blip>
-                    <a:srcRect r="1913"/>
-                    <a:stretch>
-                      <a:fillRect/>
-                    </a:stretch>
-                  </pic:blipFill>
-                  <pic:spPr bwMode="auto">
-                    <a:xfrm>
-                      <a:off x="0" y="0"/>
-                      <a:ext cx="5372100" cy="4879975"/>
-                    </a:xfrm>
-                    <a:prstGeom prst="rect">
-                      <a:avLst/>
-                    </a:prstGeom>
-                    <a:noFill/>
-                    <a:ln w="9525">
-                      <a:solidFill>
-                        <a:srgbClr val="000000"/>
-                      </a:solidFill>
-                      <a:miter lim="800000"/>
-                      <a:headEnd/>
-                      <a:tailEnd/>
-                    </a:ln>
-                  </pic:spPr>
-                </pic:pic>
-              </a:graphicData>
-            </a:graphic>
-          </wp:inline>
-        </w:drawing>
-      </w:r>
-    </w:p>
-    <w:p>
-      <w:pPr>
-        <w:pStyle w:val="SGBodyText3"/>
-        <w:tabs>
-          <w:tab w:val="left" w:pos="3510"/>
-        </w:tabs>
-        <w:rPr>
-          <w:rFonts w:ascii="Arial" w:hAnsi="Arial" w:cs="Arial"/>
-          <w:b/>
-          <w:sz w:val="22"/>
-          <w:szCs w:val="22"/>
-        </w:rPr>
-      </w:pPr>
-      <w:r>
-        <w:rPr>
-          <w:rFonts w:ascii="Arial" w:hAnsi="Arial" w:cs="Arial"/>
-          <w:b/>
-          <w:sz w:val="22"/>
-          <w:szCs w:val="22"/>
-        </w:rPr>
-        <w:t>Field</w:t>
-      </w:r>
-      <w:r>
-        <w:rPr>
-          <w:rFonts w:ascii="Arial" w:hAnsi="Arial" w:cs="Arial"/>
-          <w:b/>
-          <w:sz w:val="22"/>
-          <w:szCs w:val="22"/>
-        </w:rPr>
-        <w:tab/>
-        <w:t>Comments</w:t>
-      </w:r>
-    </w:p>
-    <w:p>
-      <w:pPr>
-        <w:pStyle w:val="SGBodyText3"/>
-        <w:tabs>
-          <w:tab w:val="left" w:pos="3510"/>
-        </w:tabs>
-        <w:spacing w:after="20"/>
-        <w:rPr>
-          <w:rFonts w:ascii="Arial" w:hAnsi="Arial" w:cs="Arial"/>
-          <w:sz w:val="22"/>
-          <w:szCs w:val="22"/>
-        </w:rPr>
-      </w:pPr>
-      <w:r>
-        <w:rPr>
-          <w:rFonts w:ascii="Arial" w:hAnsi="Arial" w:cs="Arial"/>
-          <w:sz w:val="22"/>
-          <w:szCs w:val="22"/>
-        </w:rPr>
-        <w:t xml:space="preserve">Hardware - List the testing environment hardware. </w:t>
-      </w:r>
-      <w:proofErr w:type="gramStart"/>
-      <w:r>
-        <w:rPr>
-          <w:rFonts w:ascii="Arial" w:hAnsi="Arial" w:cs="Arial"/>
-          <w:sz w:val="22"/>
-          <w:szCs w:val="22"/>
-        </w:rPr>
-        <w:t>e.g</w:t>
-      </w:r>
-      <w:proofErr w:type="gramEnd"/>
-      <w:r>
-        <w:rPr>
-          <w:rFonts w:ascii="Arial" w:hAnsi="Arial" w:cs="Arial"/>
-          <w:sz w:val="22"/>
-          <w:szCs w:val="22"/>
-        </w:rPr>
-        <w:t>. PC, MAC</w:t>
-      </w:r>
-    </w:p>
-    <w:p>
-      <w:pPr>
-        <w:pStyle w:val="SGBodyText3"/>
-        <w:tabs>
-          <w:tab w:val="left" w:pos="3510"/>
-        </w:tabs>
-        <w:spacing w:after="20"/>
-        <w:rPr>
-          <w:rFonts w:ascii="Arial" w:hAnsi="Arial" w:cs="Arial"/>
-          <w:sz w:val="22"/>
-          <w:szCs w:val="22"/>
-        </w:rPr>
-      </w:pPr>
-      <w:r>
-        <w:rPr>
-          <w:rFonts w:ascii="Arial" w:hAnsi="Arial" w:cs="Arial"/>
-          <w:sz w:val="22"/>
-          <w:szCs w:val="22"/>
-        </w:rPr>
-        <w:t xml:space="preserve">Product - Add default to workspace name e.g. </w:t>
-      </w:r>
-      <w:proofErr w:type="spellStart"/>
-      <w:r>
-        <w:rPr>
-          <w:rFonts w:ascii="Arial" w:hAnsi="Arial" w:cs="Arial"/>
-          <w:sz w:val="22"/>
-          <w:szCs w:val="22"/>
-        </w:rPr>
-        <w:t>caTIES</w:t>
-      </w:r>
-      <w:proofErr w:type="spellEnd"/>
-    </w:p>
-    <w:p>
-      <w:pPr>
-        <w:pStyle w:val="SGBodyText3"/>
-        <w:tabs>
-          <w:tab w:val="left" w:pos="3510"/>
-        </w:tabs>
-        <w:spacing w:after="20"/>
-        <w:rPr>
-          <w:rFonts w:ascii="Arial" w:hAnsi="Arial" w:cs="Arial"/>
-          <w:sz w:val="22"/>
-          <w:szCs w:val="22"/>
-        </w:rPr>
-      </w:pPr>
-      <w:proofErr w:type="gramStart"/>
-      <w:r>
-        <w:rPr>
-          <w:rFonts w:ascii="Arial" w:hAnsi="Arial" w:cs="Arial"/>
-          <w:sz w:val="22"/>
-          <w:szCs w:val="22"/>
-        </w:rPr>
-        <w:t xml:space="preserve">Operating System - </w:t>
-      </w:r>
-      <w:r>
-        <w:rPr>
-          <w:rFonts w:ascii="Arial" w:hAnsi="Arial" w:cs="Arial"/>
-          <w:sz w:val="22"/>
-          <w:szCs w:val="22"/>
-        </w:rPr>
-        <w:tab/>
-        <w:t>Win 98, Win 2k, Win XP, MAC, etc.</w:t>
-      </w:r>
-      <w:proofErr w:type="gramEnd"/>
-    </w:p>
-    <w:p>
-      <w:pPr>
-        <w:pStyle w:val="SGBodyText3"/>
-        <w:tabs>
-          <w:tab w:val="left" w:pos="3510"/>
-        </w:tabs>
-        <w:spacing w:after="20"/>
-        <w:rPr>
-          <w:rFonts w:ascii="Arial" w:hAnsi="Arial" w:cs="Arial"/>
-          <w:sz w:val="22"/>
-          <w:szCs w:val="22"/>
-        </w:rPr>
-      </w:pPr>
-      <w:r>
-        <w:rPr>
-          <w:rFonts w:ascii="Arial" w:hAnsi="Arial" w:cs="Arial"/>
-          <w:sz w:val="22"/>
-          <w:szCs w:val="22"/>
-        </w:rPr>
-        <w:t>Version - Application version</w:t>
-      </w:r>
-    </w:p>
-    <w:p>
-      <w:pPr>
-        <w:pStyle w:val="SGBodyText3"/>
-        <w:tabs>
-          <w:tab w:val="left" w:pos="3510"/>
-        </w:tabs>
-        <w:spacing w:after="20"/>
-        <w:rPr>
-          <w:rFonts w:ascii="Arial" w:hAnsi="Arial" w:cs="Arial"/>
-          <w:sz w:val="22"/>
-          <w:szCs w:val="22"/>
-        </w:rPr>
-      </w:pPr>
-      <w:r>
-        <w:rPr>
-          <w:rFonts w:ascii="Arial" w:hAnsi="Arial" w:cs="Arial"/>
-          <w:sz w:val="22"/>
-          <w:szCs w:val="22"/>
-        </w:rPr>
-        <w:t>Severity - If it is an enhancement or a bug with minor to major severity that may not interfere with further testing or completely block any future testing efforts.</w:t>
-      </w:r>
-    </w:p>
-    <w:p>
-      <w:pPr>
-        <w:pStyle w:val="SGBodyText3"/>
-        <w:tabs>
-          <w:tab w:val="left" w:pos="3510"/>
-        </w:tabs>
-        <w:spacing w:after="20"/>
-        <w:rPr>
-          <w:rFonts w:ascii="Arial" w:hAnsi="Arial" w:cs="Arial"/>
-          <w:sz w:val="22"/>
-          <w:szCs w:val="22"/>
-        </w:rPr>
-      </w:pPr>
-      <w:r>
-        <w:rPr>
-          <w:rFonts w:ascii="Arial" w:hAnsi="Arial" w:cs="Arial"/>
-          <w:sz w:val="22"/>
-          <w:szCs w:val="22"/>
-        </w:rPr>
-        <w:t>Resolution - Only DEVELOPER will update based on the defect</w:t>
-      </w:r>
-    </w:p>
-    <w:p>
-      <w:pPr>
-        <w:pStyle w:val="SGBodyText3"/>
-        <w:tabs>
-          <w:tab w:val="left" w:pos="3510"/>
-        </w:tabs>
-        <w:spacing w:after="20"/>
-        <w:rPr>
-          <w:rFonts w:ascii="Arial" w:hAnsi="Arial" w:cs="Arial"/>
-          <w:sz w:val="22"/>
-          <w:szCs w:val="22"/>
-        </w:rPr>
-      </w:pPr>
-      <w:r>
-        <w:rPr>
-          <w:rFonts w:ascii="Arial" w:hAnsi="Arial" w:cs="Arial"/>
-          <w:sz w:val="22"/>
-          <w:szCs w:val="22"/>
-        </w:rPr>
-        <w:t>Module - For an application with multiple modules, select appropriate module for the defect reported.</w:t>
-      </w:r>
-    </w:p>
-    <w:p>
-      <w:pPr>
-        <w:pStyle w:val="SGBodyText3"/>
-        <w:tabs>
-          <w:tab w:val="left" w:pos="3510"/>
-        </w:tabs>
-        <w:spacing w:after="20"/>
-        <w:rPr>
-          <w:rFonts w:ascii="Arial" w:hAnsi="Arial" w:cs="Arial"/>
-          <w:sz w:val="22"/>
-          <w:szCs w:val="22"/>
-        </w:rPr>
-      </w:pPr>
-      <w:r>
-        <w:rPr>
-          <w:rFonts w:ascii="Arial" w:hAnsi="Arial" w:cs="Arial"/>
-          <w:sz w:val="22"/>
-          <w:szCs w:val="22"/>
-        </w:rPr>
-        <w:t>URL -   Add URL if any</w:t>
-      </w:r>
-    </w:p>
-    <w:p>
-      <w:pPr>
-        <w:pStyle w:val="SGBodyText3"/>
-        <w:tabs>
-          <w:tab w:val="left" w:pos="3510"/>
-        </w:tabs>
-        <w:spacing w:after="20"/>
-        <w:rPr>
-          <w:rFonts w:ascii="Arial" w:hAnsi="Arial" w:cs="Arial"/>
-          <w:sz w:val="22"/>
-          <w:szCs w:val="22"/>
-        </w:rPr>
-      </w:pPr>
-      <w:r>
-        <w:rPr>
-          <w:rFonts w:ascii="Arial" w:hAnsi="Arial" w:cs="Arial"/>
-          <w:sz w:val="22"/>
-          <w:szCs w:val="22"/>
-        </w:rPr>
-        <w:t>Assigned to - To be updated by Developer, for whom the ticket is assigned to</w:t>
-      </w:r>
-    </w:p>
-    <w:p>
-      <w:pPr>
-        <w:pStyle w:val="SGBodyText3"/>
-        <w:tabs>
-          <w:tab w:val="left" w:pos="3510"/>
-        </w:tabs>
-        <w:spacing w:after="20"/>
-        <w:rPr>
-          <w:rFonts w:ascii="Arial" w:hAnsi="Arial" w:cs="Arial"/>
-          <w:sz w:val="22"/>
-          <w:szCs w:val="22"/>
-        </w:rPr>
-      </w:pPr>
-      <w:r>
-        <w:rPr>
-          <w:rFonts w:ascii="Arial" w:hAnsi="Arial" w:cs="Arial"/>
-          <w:sz w:val="22"/>
-          <w:szCs w:val="22"/>
-        </w:rPr>
-        <w:t>Priority - Set a priority based on severity</w:t>
-      </w:r>
-    </w:p>
-    <w:p>
-      <w:pPr>
-        <w:pStyle w:val="SGBodyText3"/>
-        <w:tabs>
-          <w:tab w:val="left" w:pos="3510"/>
-        </w:tabs>
-        <w:spacing w:after="20"/>
-        <w:rPr>
-          <w:rFonts w:ascii="Arial" w:hAnsi="Arial" w:cs="Arial"/>
-          <w:sz w:val="22"/>
-          <w:szCs w:val="22"/>
-        </w:rPr>
-      </w:pPr>
-      <w:r>
-        <w:rPr>
-          <w:rFonts w:ascii="Arial" w:hAnsi="Arial" w:cs="Arial"/>
-          <w:sz w:val="22"/>
-          <w:szCs w:val="22"/>
-        </w:rPr>
-        <w:t>Summary - Summary of the defect, bug or issue</w:t>
-      </w:r>
-    </w:p>
-    <w:p>
-      <w:pPr>
-        <w:pStyle w:val="SGBodyText3"/>
-        <w:tabs>
-          <w:tab w:val="left" w:pos="3510"/>
-        </w:tabs>
-        <w:spacing w:after="20"/>
-        <w:rPr>
-          <w:rFonts w:ascii="Arial" w:hAnsi="Arial" w:cs="Arial"/>
-          <w:sz w:val="22"/>
-          <w:szCs w:val="22"/>
-        </w:rPr>
-      </w:pPr>
-      <w:proofErr w:type="gramStart"/>
-      <w:r>
-        <w:rPr>
-          <w:rFonts w:ascii="Arial" w:hAnsi="Arial" w:cs="Arial"/>
-          <w:sz w:val="22"/>
-          <w:szCs w:val="22"/>
-        </w:rPr>
-        <w:t xml:space="preserve">Detailed </w:t>
-      </w:r>
-      <w:proofErr w:type="spellStart"/>
-      <w:r>
-        <w:rPr>
-          <w:rFonts w:ascii="Arial" w:hAnsi="Arial" w:cs="Arial"/>
-          <w:sz w:val="22"/>
-          <w:szCs w:val="22"/>
-        </w:rPr>
-        <w:t>Desc</w:t>
-      </w:r>
-      <w:proofErr w:type="spellEnd"/>
-      <w:r>
-        <w:rPr>
-          <w:rFonts w:ascii="Arial" w:hAnsi="Arial" w:cs="Arial"/>
-          <w:sz w:val="22"/>
-          <w:szCs w:val="22"/>
-        </w:rPr>
-        <w:t>.</w:t>
-      </w:r>
-      <w:proofErr w:type="gramEnd"/>
-      <w:r>
-        <w:rPr>
-          <w:rFonts w:ascii="Arial" w:hAnsi="Arial" w:cs="Arial"/>
-          <w:sz w:val="22"/>
-          <w:szCs w:val="22"/>
-        </w:rPr>
-        <w:t xml:space="preserve"> -  Details of the </w:t>
-      </w:r>
-      <w:proofErr w:type="gramStart"/>
-      <w:r>
-        <w:rPr>
-          <w:rFonts w:ascii="Arial" w:hAnsi="Arial" w:cs="Arial"/>
-          <w:sz w:val="22"/>
-          <w:szCs w:val="22"/>
-        </w:rPr>
-        <w:t>defect,</w:t>
-      </w:r>
-      <w:proofErr w:type="gramEnd"/>
-      <w:r>
-        <w:rPr>
-          <w:rFonts w:ascii="Arial" w:hAnsi="Arial" w:cs="Arial"/>
-          <w:sz w:val="22"/>
-          <w:szCs w:val="22"/>
-        </w:rPr>
-        <w:t xml:space="preserve"> bug or issue</w:t>
-      </w:r>
-    </w:p>
-    <w:p>
-      <w:pPr>
-        <w:pStyle w:val="SGBodyText3"/>
-        <w:tabs>
-          <w:tab w:val="left" w:pos="3510"/>
-        </w:tabs>
-        <w:spacing w:after="20"/>
-        <w:rPr>
-          <w:rFonts w:ascii="Arial" w:hAnsi="Arial" w:cs="Arial"/>
-          <w:sz w:val="22"/>
-          <w:szCs w:val="22"/>
-        </w:rPr>
-      </w:pPr>
-      <w:r>
-        <w:rPr>
-          <w:rFonts w:ascii="Arial" w:hAnsi="Arial" w:cs="Arial"/>
-          <w:sz w:val="22"/>
-          <w:szCs w:val="22"/>
-        </w:rPr>
-        <w:t xml:space="preserve">Upload file - Attach evidence file </w:t>
-      </w:r>
-    </w:p>
-    <w:p>
-      <w:pPr>
-        <w:ind w:left="1980"/>
-        <w:rPr>
-          <w:rFonts w:ascii="Arial" w:hAnsi="Arial" w:cs="Arial"/>
-          <w:sz w:val="22"/>
-          <w:szCs w:val="22"/>
-        </w:rPr>
-      </w:pPr>
-      <w:r>
-        <w:rPr>
-          <w:rFonts w:ascii="Arial" w:hAnsi="Arial" w:cs="Arial"/>
-          <w:sz w:val="22"/>
-          <w:szCs w:val="22"/>
-        </w:rPr>
-        <w:lastRenderedPageBreak/>
-        <w:t>Submit - Submit the bug ticket</w:t>
-      </w:r>
     </w:p>
     <w:p>
       <w:pPr>
@@ -11538,11 +10853,11 @@
           <w:numId w:val="2"/>
         </w:numPr>
       </w:pPr>
-      <w:bookmarkStart w:id="67" w:name="_Toc173041560"/>
+      <w:bookmarkStart w:id="64" w:name="_Toc173041560"/>
       <w:r>
         <w:t>Reports</w:t>
       </w:r>
-      <w:bookmarkEnd w:id="67"/>
+      <w:bookmarkEnd w:id="64"/>
     </w:p>
     <w:p>
       <w:pPr>
@@ -11569,11 +10884,11 @@
           <w:numId w:val="2"/>
         </w:numPr>
       </w:pPr>
-      <w:bookmarkStart w:id="68" w:name="_Toc173041561"/>
+      <w:bookmarkStart w:id="65" w:name="_Toc173041561"/>
       <w:r>
         <w:t>Testing status reports</w:t>
       </w:r>
-      <w:bookmarkEnd w:id="68"/>
+      <w:bookmarkEnd w:id="65"/>
     </w:p>
     <w:p>
       <w:pPr>
@@ -11600,11 +10915,11 @@
           <w:numId w:val="2"/>
         </w:numPr>
       </w:pPr>
-      <w:bookmarkStart w:id="69" w:name="_Toc173041562"/>
+      <w:bookmarkStart w:id="66" w:name="_Toc173041562"/>
       <w:r>
         <w:t>Phase Completion Reports</w:t>
       </w:r>
-      <w:bookmarkEnd w:id="69"/>
+      <w:bookmarkEnd w:id="66"/>
     </w:p>
     <w:p>
       <w:pPr>
@@ -11631,14 +10946,6 @@
           <w:szCs w:val="22"/>
         </w:rPr>
       </w:pPr>
-      <w:r>
-        <w:rPr>
-          <w:rFonts w:ascii="Arial" w:hAnsi="Arial" w:cs="Arial"/>
-          <w:sz w:val="22"/>
-          <w:szCs w:val="22"/>
-        </w:rPr>
-        <w:t>The below bullets illustrates an example of what the document may include.</w:t>
-      </w:r>
     </w:p>
     <w:p>
       <w:pPr>
@@ -11770,27 +11077,43 @@
           <w:numId w:val="2"/>
         </w:numPr>
       </w:pPr>
-      <w:bookmarkStart w:id="70" w:name="_Toc173041563"/>
+      <w:bookmarkStart w:id="67" w:name="_Toc173041563"/>
       <w:r>
         <w:t>Test Final Report - Sign-Off</w:t>
       </w:r>
-      <w:bookmarkEnd w:id="70"/>
-    </w:p>
-    <w:p>
-      <w:pPr>
-        <w:rPr>
-          <w:rFonts w:ascii="Arial" w:hAnsi="Arial" w:cs="Arial"/>
-          <w:sz w:val="22"/>
-          <w:szCs w:val="22"/>
-        </w:rPr>
-      </w:pPr>
-      <w:r>
-        <w:rPr>
-          <w:rFonts w:ascii="Arial" w:hAnsi="Arial" w:cs="Arial"/>
-          <w:sz w:val="22"/>
-          <w:szCs w:val="22"/>
-        </w:rPr>
-        <w:t>A Final Test Report will be issued by the Test Lead.  It will certify as to the extent to which testing has actually completed (test case coverage report suggested), and an assessment of the product’s readiness for Release to Production.</w:t>
+      <w:bookmarkEnd w:id="67"/>
+    </w:p>
+    <w:p>
+      <w:pPr>
+        <w:rPr>
+          <w:rFonts w:ascii="Arial" w:hAnsi="Arial" w:cs="Arial"/>
+          <w:sz w:val="22"/>
+          <w:szCs w:val="22"/>
+        </w:rPr>
+      </w:pPr>
+      <w:r>
+        <w:rPr>
+          <w:rFonts w:ascii="Arial" w:hAnsi="Arial" w:cs="Arial"/>
+          <w:sz w:val="22"/>
+          <w:szCs w:val="22"/>
+        </w:rPr>
+        <w:t>A Final Test Report wi</w:t>
+      </w:r>
+      <w:r>
+        <w:rPr>
+          <w:rFonts w:ascii="Arial" w:hAnsi="Arial" w:cs="Arial"/>
+          <w:sz w:val="22"/>
+          <w:szCs w:val="22"/>
+        </w:rPr>
+        <w:t xml:space="preserve">ll be issued by the Test Lead. </w:t>
+      </w:r>
+      <w:r>
+        <w:rPr>
+          <w:rFonts w:ascii="Arial" w:hAnsi="Arial" w:cs="Arial"/>
+          <w:sz w:val="22"/>
+          <w:szCs w:val="22"/>
+        </w:rPr>
+        <w:t>It will certify as to the extent to which testing has actually completed (test case coverage report suggested), and an assessment of the product’s readiness for Release to Production.</w:t>
       </w:r>
     </w:p>
     <w:p>
@@ -11810,11 +11133,11 @@
           <w:numId w:val="2"/>
         </w:numPr>
       </w:pPr>
-      <w:bookmarkStart w:id="71" w:name="_Toc173041564"/>
+      <w:bookmarkStart w:id="68" w:name="_Toc173041564"/>
       <w:r>
         <w:t>Responsibility Matrix</w:t>
       </w:r>
-      <w:bookmarkEnd w:id="71"/>
+      <w:bookmarkEnd w:id="68"/>
     </w:p>
     <w:p>
       <w:pPr>
@@ -11859,11 +11182,11 @@
           <w:numId w:val="2"/>
         </w:numPr>
       </w:pPr>
-      <w:bookmarkStart w:id="72" w:name="_Toc173041565"/>
+      <w:bookmarkStart w:id="69" w:name="_Toc173041565"/>
       <w:r>
         <w:t>Resource &amp; Environment Needs</w:t>
       </w:r>
-      <w:bookmarkEnd w:id="72"/>
+      <w:bookmarkEnd w:id="69"/>
     </w:p>
     <w:p>
       <w:pPr>
@@ -11886,11 +11209,11 @@
           <w:numId w:val="2"/>
         </w:numPr>
       </w:pPr>
-      <w:bookmarkStart w:id="73" w:name="_Toc173041566"/>
+      <w:bookmarkStart w:id="70" w:name="_Toc173041566"/>
       <w:r>
         <w:t>Testing Tools</w:t>
       </w:r>
-      <w:bookmarkEnd w:id="73"/>
+      <w:bookmarkEnd w:id="70"/>
     </w:p>
     <w:p>
       <w:pPr>
@@ -11900,14 +11223,41 @@
           <w:numId w:val="2"/>
         </w:numPr>
       </w:pPr>
-      <w:bookmarkStart w:id="74" w:name="_Toc173041567"/>
+      <w:bookmarkStart w:id="71" w:name="_Toc173041567"/>
       <w:r>
         <w:t>Tracking Tools</w:t>
       </w:r>
-      <w:bookmarkEnd w:id="74"/>
-    </w:p>
-    <w:p>
-      <w:pPr>
+      <w:bookmarkEnd w:id="71"/>
+    </w:p>
+    <w:p>
+      <w:pPr>
+        <w:pStyle w:val="ListParagraph"/>
+        <w:numPr>
+          <w:ilvl w:val="0"/>
+          <w:numId w:val="8"/>
+        </w:numPr>
+        <w:rPr>
+          <w:rFonts w:ascii="Arial" w:hAnsi="Arial" w:cs="Arial"/>
+          <w:sz w:val="22"/>
+          <w:szCs w:val="22"/>
+        </w:rPr>
+      </w:pPr>
+      <w:r>
+        <w:rPr>
+          <w:rFonts w:ascii="Arial" w:hAnsi="Arial" w:cs="Arial"/>
+          <w:sz w:val="22"/>
+          <w:szCs w:val="22"/>
+        </w:rPr>
+        <w:t>Excel</w:t>
+      </w:r>
+    </w:p>
+    <w:p>
+      <w:pPr>
+        <w:pStyle w:val="ListParagraph"/>
+        <w:numPr>
+          <w:ilvl w:val="0"/>
+          <w:numId w:val="8"/>
+        </w:numPr>
         <w:rPr>
           <w:rFonts w:ascii="Arial" w:hAnsi="Arial" w:cs="Arial"/>
           <w:sz w:val="22"/>
@@ -11921,7 +11271,7 @@
           <w:sz w:val="22"/>
           <w:szCs w:val="22"/>
         </w:rPr>
-        <w:t>GForge</w:t>
+        <w:t>BugZila</w:t>
       </w:r>
       <w:proofErr w:type="spellEnd"/>
       <w:r>
@@ -11930,98 +11280,8 @@
           <w:sz w:val="22"/>
           <w:szCs w:val="22"/>
         </w:rPr>
-        <w:t xml:space="preserve"> bug tracker is used by </w:t>
-      </w:r>
-      <w:proofErr w:type="spellStart"/>
-      <w:r>
-        <w:rPr>
-          <w:rFonts w:ascii="Arial" w:hAnsi="Arial" w:cs="Arial"/>
-          <w:sz w:val="22"/>
-          <w:szCs w:val="22"/>
-        </w:rPr>
-        <w:t>caBIG</w:t>
-      </w:r>
-      <w:proofErr w:type="spellEnd"/>
-      <w:r>
-        <w:rPr>
-          <w:rFonts w:ascii="Arial" w:hAnsi="Arial" w:cs="Arial"/>
-          <w:sz w:val="22"/>
-          <w:szCs w:val="22"/>
-        </w:rPr>
-        <w:t xml:space="preserve"> to enter and track all bugs and project issues.  The Test Lead is responsible for maintaining the </w:t>
-      </w:r>
-      <w:proofErr w:type="spellStart"/>
-      <w:r>
-        <w:rPr>
-          <w:rFonts w:ascii="Arial" w:hAnsi="Arial" w:cs="Arial"/>
-          <w:sz w:val="22"/>
-          <w:szCs w:val="22"/>
-        </w:rPr>
-        <w:t>GForge</w:t>
-      </w:r>
-      <w:proofErr w:type="spellEnd"/>
-      <w:r>
-        <w:rPr>
-          <w:rFonts w:ascii="Arial" w:hAnsi="Arial" w:cs="Arial"/>
-          <w:sz w:val="22"/>
-          <w:szCs w:val="22"/>
-        </w:rPr>
-        <w:t xml:space="preserve"> database.  </w:t>
-      </w:r>
-    </w:p>
-    <w:p>
-      <w:pPr>
-        <w:rPr>
-          <w:rFonts w:ascii="Arial" w:hAnsi="Arial" w:cs="Arial"/>
-          <w:sz w:val="24"/>
-          <w:szCs w:val="24"/>
-        </w:rPr>
-      </w:pPr>
-    </w:p>
-    <w:p>
-      <w:pPr>
-        <w:pStyle w:val="Heading4"/>
-        <w:numPr>
-          <w:ilvl w:val="3"/>
-          <w:numId w:val="2"/>
-        </w:numPr>
-      </w:pPr>
-      <w:bookmarkStart w:id="75" w:name="_Toc173041568"/>
-      <w:r>
-        <w:lastRenderedPageBreak/>
-        <w:t>Configuration Management</w:t>
-      </w:r>
-      <w:bookmarkEnd w:id="75"/>
-    </w:p>
-    <w:p>
-      <w:pPr>
-        <w:tabs>
-          <w:tab w:val="left" w:pos="360"/>
-        </w:tabs>
-        <w:rPr>
-          <w:rFonts w:ascii="Arial" w:hAnsi="Arial" w:cs="Arial"/>
-          <w:sz w:val="22"/>
-          <w:szCs w:val="22"/>
-          <w:u w:val="single"/>
-        </w:rPr>
-      </w:pPr>
-      <w:r>
-        <w:rPr>
-          <w:rFonts w:ascii="Arial" w:hAnsi="Arial" w:cs="Arial"/>
-          <w:sz w:val="22"/>
-          <w:szCs w:val="22"/>
-        </w:rPr>
-        <w:t>Please include your configuration management plan</w:t>
-      </w:r>
-    </w:p>
-    <w:p>
-      <w:pPr>
-        <w:rPr>
-          <w:rFonts w:ascii="Arial" w:hAnsi="Arial" w:cs="Arial"/>
-          <w:sz w:val="24"/>
-          <w:szCs w:val="24"/>
-        </w:rPr>
-      </w:pPr>
+        <w:t xml:space="preserve">  </w:t>
+      </w:r>
     </w:p>
     <w:p>
       <w:pPr>
@@ -12031,11 +11291,11 @@
           <w:numId w:val="2"/>
         </w:numPr>
       </w:pPr>
-      <w:bookmarkStart w:id="76" w:name="_Toc173041569"/>
+      <w:bookmarkStart w:id="72" w:name="_Toc173041569"/>
       <w:r>
         <w:t>Test Environment</w:t>
       </w:r>
-      <w:bookmarkEnd w:id="76"/>
+      <w:bookmarkEnd w:id="72"/>
     </w:p>
     <w:p>
       <w:pPr>
@@ -12045,11 +11305,11 @@
           <w:numId w:val="2"/>
         </w:numPr>
       </w:pPr>
-      <w:bookmarkStart w:id="77" w:name="_Toc173041570"/>
+      <w:bookmarkStart w:id="73" w:name="_Toc173041570"/>
       <w:r>
         <w:t>Hardware</w:t>
       </w:r>
-      <w:bookmarkEnd w:id="77"/>
+      <w:bookmarkEnd w:id="73"/>
     </w:p>
     <w:p>
       <w:pPr>
@@ -12082,7 +11342,15 @@
           <w:sz w:val="22"/>
           <w:szCs w:val="22"/>
         </w:rPr>
-        <w:t>Testing will have access control to one or more application/database servers separate from any used by non-test members of the project team.  Testing will also have access control to an adequate number of variously configured PC workstations to assure testing a range from the minimum to the recommended client hardware configurations listed in the project’s Requirements, Functional Specification and Design Specification documents.</w:t>
+        <w:t>Testing will have access control to one or more application/database servers separate from any used by non-tes</w:t>
+      </w:r>
+      <w:r>
+        <w:rPr>
+          <w:rFonts w:ascii="Arial" w:hAnsi="Arial" w:cs="Arial"/>
+          <w:sz w:val="22"/>
+          <w:szCs w:val="22"/>
+        </w:rPr>
+        <w:t xml:space="preserve">t members of the project team. </w:t>
       </w:r>
     </w:p>
     <w:p>
@@ -12093,11 +11361,11 @@
           <w:numId w:val="2"/>
         </w:numPr>
       </w:pPr>
-      <w:bookmarkStart w:id="78" w:name="_Toc173041571"/>
+      <w:bookmarkStart w:id="74" w:name="_Toc173041571"/>
       <w:r>
         <w:t>Software</w:t>
       </w:r>
-      <w:bookmarkEnd w:id="78"/>
+      <w:bookmarkEnd w:id="74"/>
     </w:p>
     <w:p>
       <w:pPr>
@@ -12139,6 +11407,7 @@
     </w:p>
     <w:p>
       <w:pPr>
+        <w:pStyle w:val="ListParagraph"/>
         <w:numPr>
           <w:ilvl w:val="0"/>
           <w:numId w:val="8"/>
@@ -12155,7 +11424,36 @@
           <w:sz w:val="22"/>
           <w:szCs w:val="22"/>
         </w:rPr>
-        <w:t>MS Office 95 Professional</w:t>
+        <w:t>Visual Studio 2018</w:t>
+      </w:r>
+    </w:p>
+    <w:p>
+      <w:pPr>
+        <w:numPr>
+          <w:ilvl w:val="0"/>
+          <w:numId w:val="8"/>
+        </w:numPr>
+        <w:rPr>
+          <w:rFonts w:ascii="Arial" w:hAnsi="Arial" w:cs="Arial"/>
+          <w:sz w:val="22"/>
+          <w:szCs w:val="22"/>
+        </w:rPr>
+      </w:pPr>
+      <w:r>
+        <w:rPr>
+          <w:rFonts w:ascii="Arial" w:hAnsi="Arial" w:cs="Arial"/>
+          <w:sz w:val="22"/>
+          <w:szCs w:val="22"/>
+        </w:rPr>
+        <w:t xml:space="preserve">MS Office </w:t>
+      </w:r>
+      <w:r>
+        <w:rPr>
+          <w:rFonts w:ascii="Arial" w:hAnsi="Arial" w:cs="Arial"/>
+          <w:sz w:val="22"/>
+          <w:szCs w:val="22"/>
+        </w:rPr>
+        <w:t>10</w:t>
       </w:r>
     </w:p>
     <w:p>
@@ -12238,11 +11536,11 @@
           <w:numId w:val="2"/>
         </w:numPr>
       </w:pPr>
-      <w:bookmarkStart w:id="79" w:name="_Toc173041572"/>
+      <w:bookmarkStart w:id="75" w:name="_Toc173041572"/>
       <w:r>
         <w:t>Bug Severity and Priority Definition</w:t>
       </w:r>
-      <w:bookmarkEnd w:id="79"/>
+      <w:bookmarkEnd w:id="75"/>
     </w:p>
     <w:p>
       <w:pPr>
@@ -12284,7 +11582,16 @@
           <w:sz w:val="22"/>
           <w:szCs w:val="22"/>
         </w:rPr>
-        <w:t>The Test Lead, Development Lead and Program Manager will participate in bug review meetings to assign the priority of all currently active bugs.  This meeting will be known as “Bug Triage Meetings”.  The Test Lead is responsible for setting up these meetings on a routine basis to address the current set of new and existing but unresolved bugs.</w:t>
+        <w:t xml:space="preserve">The Test Lead, Development Lead and Program Manager will participate in bug review meetings to assign the priority of all currently active bugs.  This meeting will be known as “Bug </w:t>
+      </w:r>
+      <w:r>
+        <w:rPr>
+          <w:rFonts w:ascii="Arial" w:hAnsi="Arial" w:cs="Arial"/>
+          <w:sz w:val="22"/>
+          <w:szCs w:val="22"/>
+        </w:rPr>
+        <w:lastRenderedPageBreak/>
+        <w:t>Triage Meetings”.  The Test Lead is responsible for setting up these meetings on a routine basis to address the current set of new and existing but unresolved bugs.</w:t>
       </w:r>
     </w:p>
     <w:p>
@@ -12295,11 +11602,11 @@
           <w:numId w:val="2"/>
         </w:numPr>
       </w:pPr>
-      <w:bookmarkStart w:id="80" w:name="_Toc173041573"/>
+      <w:bookmarkStart w:id="76" w:name="_Toc173041573"/>
       <w:r>
         <w:t>Severity List</w:t>
       </w:r>
-      <w:bookmarkEnd w:id="80"/>
+      <w:bookmarkEnd w:id="76"/>
     </w:p>
     <w:p>
       <w:pPr>
@@ -12553,7 +11860,7 @@
                 <w:sz w:val="22"/>
                 <w:szCs w:val="22"/>
               </w:rPr>
-              <w:t xml:space="preserve">The module/product crashes or the bug causes non-recoverable conditions. System crashes, GP Faults, or database or file corruption, or potential data loss, program hangs requiring reboot are all examples of a </w:t>
+              <w:t xml:space="preserve">The module/product crashes or the bug causes non-recoverable conditions. System crashes, or database or file corruption, or potential data loss, program hangs requiring reboot are all examples of a </w:t>
             </w:r>
             <w:proofErr w:type="spellStart"/>
             <w:r>
@@ -12682,16 +11989,7 @@
                 <w:sz w:val="22"/>
                 <w:szCs w:val="22"/>
               </w:rPr>
-              <w:t xml:space="preserve">. 2 bugs cause serious problems such as a lack of functionality, or insufficient or unclear error messages that can have a </w:t>
-            </w:r>
-            <w:r>
-              <w:rPr>
-                <w:rFonts w:ascii="Arial" w:hAnsi="Arial" w:cs="Arial"/>
-                <w:sz w:val="22"/>
-                <w:szCs w:val="22"/>
-              </w:rPr>
-              <w:lastRenderedPageBreak/>
-              <w:t xml:space="preserve">major impact to the user, prevents other areas of the app from being tested, etc.  </w:t>
+              <w:t xml:space="preserve">. 2 bugs cause serious problems such as a lack of functionality, or insufficient or unclear error messages that can have a major impact to the user, prevents other areas of the app from being tested, etc.  </w:t>
             </w:r>
             <w:proofErr w:type="spellStart"/>
             <w:r>
@@ -12742,7 +12040,6 @@
                 <w:sz w:val="22"/>
                 <w:szCs w:val="22"/>
               </w:rPr>
-              <w:lastRenderedPageBreak/>
               <w:t>3</w:t>
             </w:r>
           </w:p>
@@ -12928,11 +12225,11 @@
           <w:numId w:val="2"/>
         </w:numPr>
       </w:pPr>
-      <w:bookmarkStart w:id="81" w:name="_Toc173041574"/>
+      <w:bookmarkStart w:id="77" w:name="_Toc173041574"/>
       <w:r>
         <w:t>Priority List</w:t>
       </w:r>
-      <w:bookmarkEnd w:id="81"/>
+      <w:bookmarkEnd w:id="77"/>
     </w:p>
     <w:tbl>
       <w:tblPr>
@@ -13537,11 +12834,11 @@
           <w:numId w:val="2"/>
         </w:numPr>
       </w:pPr>
-      <w:bookmarkStart w:id="82" w:name="_Toc173041575"/>
+      <w:bookmarkStart w:id="78" w:name="_Toc173041575"/>
       <w:r>
         <w:t>Bug Reporting</w:t>
       </w:r>
-      <w:bookmarkEnd w:id="82"/>
+      <w:bookmarkEnd w:id="78"/>
     </w:p>
     <w:p>
       <w:pPr>
@@ -13599,18 +12896,18 @@
           <w:sz w:val="22"/>
           <w:szCs w:val="22"/>
         </w:rPr>
-        <w:t xml:space="preserve">.  Testing and development will enter their data into the </w:t>
-      </w:r>
-      <w:proofErr w:type="spellStart"/>
-      <w:r>
-        <w:rPr>
-          <w:rFonts w:ascii="Arial" w:hAnsi="Arial" w:cs="Arial"/>
-          <w:sz w:val="22"/>
-          <w:szCs w:val="22"/>
-        </w:rPr>
-        <w:t>GForge</w:t>
-      </w:r>
-      <w:proofErr w:type="spellEnd"/>
+        <w:t xml:space="preserve">.  Testing and development will </w:t>
+      </w:r>
+      <w:r>
+        <w:rPr>
+          <w:rFonts w:ascii="Arial" w:hAnsi="Arial" w:cs="Arial"/>
+          <w:sz w:val="22"/>
+          <w:szCs w:val="22"/>
+        </w:rPr>
+        <w:t>enter their data into the</w:t>
+      </w:r>
+      <w:bookmarkStart w:id="79" w:name="_GoBack"/>
+      <w:bookmarkEnd w:id="79"/>
       <w:r>
         <w:rPr>
           <w:rFonts w:ascii="Arial" w:hAnsi="Arial" w:cs="Arial"/>
@@ -13637,17 +12934,18 @@
           <w:numId w:val="2"/>
         </w:numPr>
       </w:pPr>
-      <w:bookmarkStart w:id="83" w:name="_Toc173041576"/>
-      <w:bookmarkStart w:id="84" w:name="_Toc118515458"/>
-      <w:bookmarkStart w:id="85" w:name="_Toc68064300"/>
-      <w:bookmarkStart w:id="86" w:name="_Toc351975668"/>
-      <w:r>
+      <w:bookmarkStart w:id="80" w:name="_Toc173041576"/>
+      <w:bookmarkStart w:id="81" w:name="_Toc118515458"/>
+      <w:bookmarkStart w:id="82" w:name="_Toc68064300"/>
+      <w:bookmarkStart w:id="83" w:name="_Toc351975668"/>
+      <w:r>
+        <w:lastRenderedPageBreak/>
         <w:t>Terms/Acronyms</w:t>
       </w:r>
+      <w:bookmarkEnd w:id="80"/>
+      <w:bookmarkEnd w:id="81"/>
+      <w:bookmarkEnd w:id="82"/>
       <w:bookmarkEnd w:id="83"/>
-      <w:bookmarkEnd w:id="84"/>
-      <w:bookmarkEnd w:id="85"/>
-      <w:bookmarkEnd w:id="86"/>
       <w:r>
         <w:t xml:space="preserve"> </w:t>
       </w:r>
@@ -14093,7 +13391,6 @@
                 <w:sz w:val="22"/>
                 <w:szCs w:val="22"/>
               </w:rPr>
-              <w:lastRenderedPageBreak/>
               <w:t>ER;ES</w:t>
             </w:r>
           </w:p>
@@ -14743,22 +14040,6 @@
     <w:p>
       <w:r>
         <w:continuationSeparator/>
-      </w:r>
-    </w:p>
-  </w:footnote>
-  <w:footnote w:id="1">
-    <w:p>
-      <w:pPr>
-        <w:pStyle w:val="FootnoteText"/>
-      </w:pPr>
-      <w:r>
-        <w:rPr>
-          <w:rStyle w:val="FootnoteReference"/>
-        </w:rPr>
-        <w:footnoteRef/>
-      </w:r>
-      <w:r>
-        <w:t xml:space="preserve"> http://www.projectperfect.com.au/info_requirements_traceability.php</w:t>
       </w:r>
     </w:p>
   </w:footnote>
@@ -18308,7 +17589,7 @@
 </file>
 
 <file path=customXml/itemProps1.xml><?xml version="1.0" encoding="utf-8"?>
-<ds:datastoreItem xmlns:ds="http://schemas.openxmlformats.org/officeDocument/2006/customXml" ds:itemID="{5CE5E755-A357-4220-8F87-20869EEA7117}">
+<ds:datastoreItem xmlns:ds="http://schemas.openxmlformats.org/officeDocument/2006/customXml" ds:itemID="{32E5E257-1CD5-4E12-882A-B869D02CB8E2}">
   <ds:schemaRefs>
     <ds:schemaRef ds:uri="http://schemas.openxmlformats.org/officeDocument/2006/bibliography"/>
   </ds:schemaRefs>

</xml_diff>